<commit_message>
agregando mapa al administrador
</commit_message>
<xml_diff>
--- a/Documentacion/documento/Anteproyecto_4.4.docx
+++ b/Documentacion/documento/Anteproyecto_4.4.docx
@@ -1,6 +1,6 @@
 
 <file path=word/document.xml><?xml version="1.0" encoding="utf-8"?>
-<w:document xmlns:wpc="http://schemas.microsoft.com/office/word/2010/wordprocessingCanvas" xmlns:cx="http://schemas.microsoft.com/office/drawing/2014/chartex" xmlns:cx1="http://schemas.microsoft.com/office/drawing/2015/9/8/chartex" xmlns:cx2="http://schemas.microsoft.com/office/drawing/2015/10/21/chartex" xmlns:cx3="http://schemas.microsoft.com/office/drawing/2016/5/9/chartex" xmlns:cx4="http://schemas.microsoft.com/office/drawing/2016/5/10/chartex" xmlns:cx5="http://schemas.microsoft.com/office/drawing/2016/5/11/chartex" xmlns:cx6="http://schemas.microsoft.com/office/drawing/2016/5/12/chartex" xmlns:cx7="http://schemas.microsoft.com/office/drawing/2016/5/13/chartex" xmlns:cx8="http://schemas.microsoft.com/office/drawing/2016/5/14/chartex" xmlns:mc="http://schemas.openxmlformats.org/markup-compatibility/2006" xmlns:aink="http://schemas.microsoft.com/office/drawing/2016/ink" xmlns:am3d="http://schemas.microsoft.com/office/drawing/2017/model3d" xmlns:o="urn:schemas-microsoft-com:office:office" xmlns:r="http://schemas.openxmlformats.org/officeDocument/2006/relationships" xmlns:m="http://schemas.openxmlformats.org/officeDocument/2006/math" xmlns:v="urn:schemas-microsoft-com:vml" xmlns:wp14="http://schemas.microsoft.com/office/word/2010/wordprocessingDrawing" xmlns:wp="http://schemas.openxmlformats.org/drawingml/2006/wordprocessingDrawing" xmlns:w10="urn:schemas-microsoft-com:office:word" xmlns:w="http://schemas.openxmlformats.org/wordprocessingml/2006/main" xmlns:w14="http://schemas.microsoft.com/office/word/2010/wordml" xmlns:w15="http://schemas.microsoft.com/office/word/2012/wordml" xmlns:w16cex="http://schemas.microsoft.com/office/word/2018/wordml/cex" xmlns:w16cid="http://schemas.microsoft.com/office/word/2016/wordml/cid" xmlns:w16="http://schemas.microsoft.com/office/word/2018/wordml" xmlns:w16se="http://schemas.microsoft.com/office/word/2015/wordml/symex" xmlns:wpg="http://schemas.microsoft.com/office/word/2010/wordprocessingGroup" xmlns:wpi="http://schemas.microsoft.com/office/word/2010/wordprocessingInk" xmlns:wne="http://schemas.microsoft.com/office/word/2006/wordml" xmlns:wps="http://schemas.microsoft.com/office/word/2010/wordprocessingShape" mc:Ignorable="w14 w15 w16se w16cid w16 w16cex wp14">
+<w:document xmlns:wpc="http://schemas.microsoft.com/office/word/2010/wordprocessingCanvas" xmlns:cx="http://schemas.microsoft.com/office/drawing/2014/chartex" xmlns:mc="http://schemas.openxmlformats.org/markup-compatibility/2006" xmlns:o="urn:schemas-microsoft-com:office:office" xmlns:r="http://schemas.openxmlformats.org/officeDocument/2006/relationships" xmlns:m="http://schemas.openxmlformats.org/officeDocument/2006/math" xmlns:v="urn:schemas-microsoft-com:vml" xmlns:wp14="http://schemas.microsoft.com/office/word/2010/wordprocessingDrawing" xmlns:wp="http://schemas.openxmlformats.org/drawingml/2006/wordprocessingDrawing" xmlns:w10="urn:schemas-microsoft-com:office:word" xmlns:w="http://schemas.openxmlformats.org/wordprocessingml/2006/main" xmlns:w14="http://schemas.microsoft.com/office/word/2010/wordml" xmlns:w15="http://schemas.microsoft.com/office/word/2012/wordml" xmlns:w16se="http://schemas.microsoft.com/office/word/2015/wordml/symex" xmlns:wpg="http://schemas.microsoft.com/office/word/2010/wordprocessingGroup" xmlns:wpi="http://schemas.microsoft.com/office/word/2010/wordprocessingInk" xmlns:wne="http://schemas.microsoft.com/office/word/2006/wordml" xmlns:wps="http://schemas.microsoft.com/office/word/2010/wordprocessingShape" mc:Ignorable="w14 w15 w16se wp14">
   <w:body>
     <w:p>
       <w:pPr>
@@ -14,7 +14,7 @@
       <w:r>
         <w:rPr>
           <w:noProof/>
-          <w:lang w:val="en-US"/>
+          <w:lang w:val="en-US" w:eastAsia="en-US"/>
         </w:rPr>
         <w:drawing>
           <wp:inline distT="0" distB="0" distL="0" distR="0" wp14:anchorId="795C37F4" wp14:editId="61DB76F0">
@@ -2899,15 +2899,7 @@
         <w:textAlignment w:val="baseline"/>
       </w:pPr>
       <w:r>
-        <w:t xml:space="preserve">Una herramienta seria la búsqueda presencial, en la cual una persona para poder realizar una compra llega a un local comercial o visita una página web y solicita las características y precios de los productos. </w:t>
-      </w:r>
-      <w:proofErr w:type="gramStart"/>
-      <w:r>
-        <w:t>Además</w:t>
-      </w:r>
-      <w:proofErr w:type="gramEnd"/>
-      <w:r>
-        <w:t xml:space="preserve"> solicita información para poder comparar con otras marcas y detallar sus ventajas y desventajas; sin descuidar si existen ofertas o descuentos en el precio del producto que le ayude a tomar una decisión al momento de realizar la compra</w:t>
+        <w:t>Una herramienta seria la búsqueda presencial, en la cual una persona para poder realizar una compra llega a un local comercial o visita una página web y solicita las características y precios de los productos. Además solicita información para poder comparar con otras marcas y detallar sus ventajas y desventajas; sin descuidar si existen ofertas o descuentos en el precio del producto que le ayude a tomar una decisión al momento de realizar la compra</w:t>
       </w:r>
       <w:sdt>
         <w:sdtPr>
@@ -3700,25 +3692,7 @@
           <w:sz w:val="24"/>
           <w:szCs w:val="24"/>
         </w:rPr>
-        <w:t xml:space="preserve"> un Smartphone es un dispositivo electrónico que cuenta con funciones similares a un computador personal y que además de poder realizar transferencia de vos como otros celulares comunes los Smartphone han evolucionado y traen cierta cantidad de funciones que atraen la atención de los usuarios como, por ejemplo: navegar por Internet, reproducir datos multimedia, realizar transacciones bancarias, descargar juegos, conectarnos a las redes sociales, ver televisión vía </w:t>
-      </w:r>
-      <w:proofErr w:type="spellStart"/>
-      <w:r>
-        <w:rPr>
-          <w:rFonts w:ascii="Times New Roman" w:hAnsi="Times New Roman" w:cs="Times New Roman"/>
-          <w:sz w:val="24"/>
-          <w:szCs w:val="24"/>
-        </w:rPr>
-        <w:t>streaming</w:t>
-      </w:r>
-      <w:proofErr w:type="spellEnd"/>
-      <w:r>
-        <w:rPr>
-          <w:rFonts w:ascii="Times New Roman" w:hAnsi="Times New Roman" w:cs="Times New Roman"/>
-          <w:sz w:val="24"/>
-          <w:szCs w:val="24"/>
-        </w:rPr>
-        <w:t xml:space="preserve"> y muchas cosas más.</w:t>
+        <w:t xml:space="preserve"> un Smartphone es un dispositivo electrónico que cuenta con funciones similares a un computador personal y que además de poder realizar transferencia de vos como otros celulares comunes los Smartphone han evolucionado y traen cierta cantidad de funciones que atraen la atención de los usuarios como, por ejemplo: navegar por Internet, reproducir datos multimedia, realizar transacciones bancarias, descargar juegos, conectarnos a las redes sociales, ver televisión vía streaming y muchas cosas más.</w:t>
       </w:r>
       <w:r>
         <w:rPr>
@@ -4178,15 +4152,7 @@
         <w:textAlignment w:val="baseline"/>
       </w:pPr>
       <w:r>
-        <w:t xml:space="preserve">Las coordenadas geográficas son aquellas que indican la posición de un punto en la superficie terrestre tomando como referencias la latitud y la longitud. La latitud es el arco contado desde su línea base el Ecuador al punto donde se encuentra el observador. Por otra parte, la longitud es la distancia que existe entre un punto cualquiera y el Meridiano de Greenwich, medida sobre el paralelo que pasa por dicho punto como se puede apreciar en la </w:t>
-      </w:r>
-      <w:proofErr w:type="spellStart"/>
-      <w:r>
-        <w:t>Ilustracion</w:t>
-      </w:r>
-      <w:proofErr w:type="spellEnd"/>
-      <w:r>
-        <w:t xml:space="preserve"> 1</w:t>
+        <w:t>Las coordenadas geográficas son aquellas que indican la posición de un punto en la superficie terrestre tomando como referencias la latitud y la longitud. La latitud es el arco contado desde su línea base el Ecuador al punto donde se encuentra el observador. Por otra parte, la longitud es la distancia que existe entre un punto cualquiera y el Meridiano de Greenwich, medida sobre el paralelo que pasa por dicho punto como se puede apreciar en la Ilustracion 1</w:t>
       </w:r>
       <w:r>
         <w:rPr>
@@ -4708,47 +4674,7 @@
         <w:t>Existen distintos tipos de sistemas operativos para dispositivos móviles de los cuales los que más se hacen notar son:</w:t>
       </w:r>
       <w:r>
-        <w:t xml:space="preserve"> </w:t>
-      </w:r>
-      <w:proofErr w:type="spellStart"/>
-      <w:r>
-        <w:t>Blackberry</w:t>
-      </w:r>
-      <w:proofErr w:type="spellEnd"/>
-      <w:r>
-        <w:t xml:space="preserve"> OS, Palm OS, </w:t>
-      </w:r>
-      <w:proofErr w:type="spellStart"/>
-      <w:r>
-        <w:t>Symbian</w:t>
-      </w:r>
-      <w:proofErr w:type="spellEnd"/>
-      <w:r>
-        <w:t xml:space="preserve">, Windows Mobile, </w:t>
-      </w:r>
-      <w:proofErr w:type="spellStart"/>
-      <w:r>
-        <w:t>Iphone</w:t>
-      </w:r>
-      <w:proofErr w:type="spellEnd"/>
-      <w:r>
-        <w:t xml:space="preserve"> OS, Java Mobile </w:t>
-      </w:r>
-      <w:proofErr w:type="spellStart"/>
-      <w:r>
-        <w:t>Edition</w:t>
-      </w:r>
-      <w:proofErr w:type="spellEnd"/>
-      <w:r>
-        <w:t>, Linux Mobile (</w:t>
-      </w:r>
-      <w:proofErr w:type="spellStart"/>
-      <w:r>
-        <w:t>LiMo</w:t>
-      </w:r>
-      <w:proofErr w:type="spellEnd"/>
-      <w:r>
-        <w:t xml:space="preserve">), Android, entre otros </w:t>
+        <w:t xml:space="preserve"> Blackberry OS, Palm OS, Symbian, Windows Mobile, Iphone OS, Java Mobile Edition, Linux Mobile (LiMo), Android, entre otros </w:t>
       </w:r>
       <w:r>
         <w:rPr>
@@ -4821,16 +4747,8 @@
         <w:rPr>
           <w:shd w:val="clear" w:color="auto" w:fill="FFFFFF"/>
         </w:rPr>
-        <w:t xml:space="preserve">Android es un sistema operativo para dispositivos móviles de código abierto basado en el núcleo de Linux, lo cual permite desarrollar diferentes aplicaciones de manera ilimitada para teléfonos inteligentes; como ser, tabletas, televisores, cámaras, y otros. El SDK (kit de desarrollo de software) Android proporciona distintas herramientas necesarias como ser correo electrónico, programa de SMS, calendario, mapas, navegador, contactos y Apis (interfaz de programación de aplicaciones) para poder empezar a desarrollar aplicaciones en la plataforma de Android utilizando el lenguaje de programación Java o </w:t>
-      </w:r>
-      <w:proofErr w:type="spellStart"/>
-      <w:r>
-        <w:rPr>
-          <w:shd w:val="clear" w:color="auto" w:fill="FFFFFF"/>
-        </w:rPr>
-        <w:t>Kotlin</w:t>
-      </w:r>
-      <w:proofErr w:type="spellEnd"/>
+        <w:t>Android es un sistema operativo para dispositivos móviles de código abierto basado en el núcleo de Linux, lo cual permite desarrollar diferentes aplicaciones de manera ilimitada para teléfonos inteligentes; como ser, tabletas, televisores, cámaras, y otros. El SDK (kit de desarrollo de software) Android proporciona distintas herramientas necesarias como ser correo electrónico, programa de SMS, calendario, mapas, navegador, contactos y Apis (interfaz de programación de aplicaciones) para poder empezar a desarrollar aplicaciones en la plataforma de Android utilizando el lenguaje de programación Java o Kotlin</w:t>
+      </w:r>
       <w:sdt>
         <w:sdtPr>
           <w:rPr>
@@ -4908,21 +4826,7 @@
         <w:rPr>
           <w:bdr w:val="none" w:sz="0" w:space="0" w:color="auto" w:frame="1"/>
         </w:rPr>
-        <w:t xml:space="preserve"> Java es un lenguaje de programación lanzado por primera vez por </w:t>
-      </w:r>
-      <w:proofErr w:type="spellStart"/>
-      <w:r>
-        <w:rPr>
-          <w:bdr w:val="none" w:sz="0" w:space="0" w:color="auto" w:frame="1"/>
-        </w:rPr>
-        <w:t>Sun</w:t>
-      </w:r>
-      <w:proofErr w:type="spellEnd"/>
-      <w:r>
-        <w:rPr>
-          <w:bdr w:val="none" w:sz="0" w:space="0" w:color="auto" w:frame="1"/>
-        </w:rPr>
-        <w:t xml:space="preserve"> Microsystems en 1995, se puede encontrar en diferentes tipos de dispositivos desde teléfonos inteligentes hasta computadoras centrales. Java no se compila en el código del procesador nativo, sino que se basa en una "máquina virtual" que comprende un formato intermedio l</w:t>
+        <w:t xml:space="preserve"> Java es un lenguaje de programación lanzado por primera vez por Sun Microsystems en 1995, se puede encontrar en diferentes tipos de dispositivos desde teléfonos inteligentes hasta computadoras centrales. Java no se compila en el código del procesador nativo, sino que se basa en una "máquina virtual" que comprende un formato intermedio l</w:t>
       </w:r>
       <w:r>
         <w:rPr>
@@ -4949,7 +4853,6 @@
           <w:bdr w:val="none" w:sz="0" w:space="0" w:color="auto" w:frame="1"/>
         </w:rPr>
       </w:pPr>
-      <w:proofErr w:type="gramStart"/>
       <w:r>
         <w:rPr>
           <w:highlight w:val="yellow"/>
@@ -4961,96 +4864,33 @@
         <w:rPr>
           <w:bdr w:val="none" w:sz="0" w:space="0" w:color="auto" w:frame="1"/>
         </w:rPr>
-        <w:t>(</w:t>
-      </w:r>
-      <w:proofErr w:type="gramEnd"/>
+        <w:t>(se saca la palabra según)</w:t>
+      </w:r>
       <w:r>
         <w:rPr>
           <w:bdr w:val="none" w:sz="0" w:space="0" w:color="auto" w:frame="1"/>
         </w:rPr>
-        <w:t>se saca la palabra según)</w:t>
-      </w:r>
-      <w:r>
-        <w:rPr>
+        <w:t xml:space="preserve"> </w:t>
+      </w:r>
+      <w:r>
+        <w:rPr>
+          <w:noProof/>
           <w:bdr w:val="none" w:sz="0" w:space="0" w:color="auto" w:frame="1"/>
         </w:rPr>
-        <w:t xml:space="preserve"> </w:t>
+        <w:t>Bose, Kundu, &amp; Mukherjee (2018)</w:t>
       </w:r>
       <w:r>
         <w:rPr>
           <w:noProof/>
           <w:bdr w:val="none" w:sz="0" w:space="0" w:color="auto" w:frame="1"/>
         </w:rPr>
-        <w:t>Bose, Kundu, &amp; Mukherjee (2018)</w:t>
-      </w:r>
-      <w:r>
-        <w:rPr>
-          <w:noProof/>
+        <w:t>, mencionan que el termino</w:t>
+      </w:r>
+      <w:r>
+        <w:rPr>
           <w:bdr w:val="none" w:sz="0" w:space="0" w:color="auto" w:frame="1"/>
         </w:rPr>
-        <w:t>, mencionan que el termino</w:t>
-      </w:r>
-      <w:r>
-        <w:rPr>
-          <w:bdr w:val="none" w:sz="0" w:space="0" w:color="auto" w:frame="1"/>
-        </w:rPr>
-        <w:t xml:space="preserve"> </w:t>
-      </w:r>
-      <w:proofErr w:type="spellStart"/>
-      <w:r>
-        <w:rPr>
-          <w:bdr w:val="none" w:sz="0" w:space="0" w:color="auto" w:frame="1"/>
-        </w:rPr>
-        <w:t>Kotlin</w:t>
-      </w:r>
-      <w:proofErr w:type="spellEnd"/>
-      <w:r>
-        <w:rPr>
-          <w:bdr w:val="none" w:sz="0" w:space="0" w:color="auto" w:frame="1"/>
-        </w:rPr>
-        <w:t xml:space="preserve"> (</w:t>
-      </w:r>
-      <w:proofErr w:type="spellStart"/>
-      <w:r>
-        <w:rPr>
-          <w:bdr w:val="none" w:sz="0" w:space="0" w:color="auto" w:frame="1"/>
-        </w:rPr>
-        <w:t>Android_and_Kotlin</w:t>
-      </w:r>
-      <w:proofErr w:type="spellEnd"/>
-      <w:r>
-        <w:rPr>
-          <w:bdr w:val="none" w:sz="0" w:space="0" w:color="auto" w:frame="1"/>
-        </w:rPr>
-        <w:t xml:space="preserve">) es un lenguaje de programación de tipo estático que se ejecuta en la máquina virtual Java y también se puede compilar en código fuente JavaScript. Fue lanzado al público en febrero de 2016. Su desarrollo principal es de un equipo de programadores </w:t>
-      </w:r>
-      <w:proofErr w:type="spellStart"/>
-      <w:r>
-        <w:rPr>
-          <w:bdr w:val="none" w:sz="0" w:space="0" w:color="auto" w:frame="1"/>
-        </w:rPr>
-        <w:t>JetBrains</w:t>
-      </w:r>
-      <w:proofErr w:type="spellEnd"/>
-      <w:r>
-        <w:rPr>
-          <w:bdr w:val="none" w:sz="0" w:space="0" w:color="auto" w:frame="1"/>
-        </w:rPr>
-        <w:t xml:space="preserve"> con sede en San Petersburgo, Rusia (el nombre proviene de la isla </w:t>
-      </w:r>
-      <w:proofErr w:type="spellStart"/>
-      <w:r>
-        <w:rPr>
-          <w:bdr w:val="none" w:sz="0" w:space="0" w:color="auto" w:frame="1"/>
-        </w:rPr>
-        <w:t>Kotlin</w:t>
-      </w:r>
-      <w:proofErr w:type="spellEnd"/>
-      <w:r>
-        <w:rPr>
-          <w:bdr w:val="none" w:sz="0" w:space="0" w:color="auto" w:frame="1"/>
-        </w:rPr>
-        <w:t>, cerca de San Petersburgo).</w:t>
+        <w:t xml:space="preserve"> Kotlin (Android_and_Kotlin) es un lenguaje de programación de tipo estático que se ejecuta en la máquina virtual Java y también se puede compilar en código fuente JavaScript. Fue lanzado al público en febrero de 2016. Su desarrollo principal es de un equipo de programadores JetBrains con sede en San Petersburgo, Rusia (el nombre proviene de la isla Kotlin, cerca de San Petersburgo).</w:t>
       </w:r>
     </w:p>
     <w:p>
@@ -5104,17 +4944,8 @@
           <w:b/>
           <w:bdr w:val="none" w:sz="0" w:space="0" w:color="auto" w:frame="1"/>
         </w:rPr>
-        <w:t xml:space="preserve">guajes de programación Java y </w:t>
-      </w:r>
-      <w:proofErr w:type="spellStart"/>
-      <w:r>
-        <w:rPr>
-          <w:b/>
-          <w:bdr w:val="none" w:sz="0" w:space="0" w:color="auto" w:frame="1"/>
-        </w:rPr>
-        <w:t>Kotlin</w:t>
-      </w:r>
-      <w:proofErr w:type="spellEnd"/>
+        <w:t>guajes de programación Java y Kotlin</w:t>
+      </w:r>
     </w:p>
     <w:tbl>
       <w:tblPr>
@@ -5169,7 +5000,6 @@
                 <w:bdr w:val="none" w:sz="0" w:space="0" w:color="auto" w:frame="1"/>
               </w:rPr>
             </w:pPr>
-            <w:proofErr w:type="spellStart"/>
             <w:r>
               <w:rPr>
                 <w:b/>
@@ -5177,7 +5007,6 @@
               </w:rPr>
               <w:t>Kotlin</w:t>
             </w:r>
-            <w:proofErr w:type="spellEnd"/>
           </w:p>
         </w:tc>
       </w:tr>
@@ -5214,29 +5043,7 @@
                 <w:szCs w:val="24"/>
                 <w:lang w:eastAsia="es-PY"/>
               </w:rPr>
-              <w:t xml:space="preserve">Es el lenguaje actualmente más utilizado en el mundo y existen suficientes profesionales que conocen en este lenguaje y esto lleva implícito ciertas ventajas con respecto al lenguaje </w:t>
-            </w:r>
-            <w:proofErr w:type="spellStart"/>
-            <w:r>
-              <w:rPr>
-                <w:rFonts w:ascii="Times New Roman" w:hAnsi="Times New Roman" w:cs="Times New Roman"/>
-                <w:color w:val="000000"/>
-                <w:sz w:val="24"/>
-                <w:szCs w:val="24"/>
-                <w:lang w:eastAsia="es-PY"/>
-              </w:rPr>
-              <w:t>Kotlin</w:t>
-            </w:r>
-            <w:proofErr w:type="spellEnd"/>
-            <w:r>
-              <w:rPr>
-                <w:rFonts w:ascii="Times New Roman" w:hAnsi="Times New Roman" w:cs="Times New Roman"/>
-                <w:color w:val="000000"/>
-                <w:sz w:val="24"/>
-                <w:szCs w:val="24"/>
-                <w:lang w:eastAsia="es-PY"/>
-              </w:rPr>
-              <w:t>.</w:t>
+              <w:t>Es el lenguaje actualmente más utilizado en el mundo y existen suficientes profesionales que conocen en este lenguaje y esto lleva implícito ciertas ventajas con respecto al lenguaje Kotlin.</w:t>
             </w:r>
           </w:p>
           <w:p>
@@ -5267,29 +5074,7 @@
                 <w:szCs w:val="24"/>
                 <w:lang w:eastAsia="es-PY"/>
               </w:rPr>
-              <w:t xml:space="preserve">En relación directa con lo anterior, la comunidad de Java posee más herramientas y documentación. Es decir, las fuentes de calidad para aprender </w:t>
-            </w:r>
-            <w:proofErr w:type="spellStart"/>
-            <w:r>
-              <w:rPr>
-                <w:rFonts w:ascii="Times New Roman" w:hAnsi="Times New Roman" w:cs="Times New Roman"/>
-                <w:color w:val="000000"/>
-                <w:sz w:val="24"/>
-                <w:szCs w:val="24"/>
-                <w:lang w:eastAsia="es-PY"/>
-              </w:rPr>
-              <w:t>Kotlin</w:t>
-            </w:r>
-            <w:proofErr w:type="spellEnd"/>
-            <w:r>
-              <w:rPr>
-                <w:rFonts w:ascii="Times New Roman" w:hAnsi="Times New Roman" w:cs="Times New Roman"/>
-                <w:color w:val="000000"/>
-                <w:sz w:val="24"/>
-                <w:szCs w:val="24"/>
-                <w:lang w:eastAsia="es-PY"/>
-              </w:rPr>
-              <w:t xml:space="preserve"> escasean en comparación con Java. Esto ha sido exhaustivamente comprobado realizando búsquedas en internet y preguntando a profesionales de este campo. </w:t>
+              <w:t xml:space="preserve">En relación directa con lo anterior, la comunidad de Java posee más herramientas y documentación. Es decir, las fuentes de calidad para aprender Kotlin escasean en comparación con Java. Esto ha sido exhaustivamente comprobado realizando búsquedas en internet y preguntando a profesionales de este campo. </w:t>
             </w:r>
           </w:p>
           <w:p>
@@ -5320,51 +5105,7 @@
                 <w:szCs w:val="24"/>
                 <w:lang w:eastAsia="es-PY"/>
               </w:rPr>
-              <w:t xml:space="preserve">Hay que tener en cuenta que </w:t>
-            </w:r>
-            <w:proofErr w:type="spellStart"/>
-            <w:r>
-              <w:rPr>
-                <w:rFonts w:ascii="Times New Roman" w:hAnsi="Times New Roman" w:cs="Times New Roman"/>
-                <w:color w:val="000000"/>
-                <w:sz w:val="24"/>
-                <w:szCs w:val="24"/>
-                <w:lang w:eastAsia="es-PY"/>
-              </w:rPr>
-              <w:t>Kotlin</w:t>
-            </w:r>
-            <w:proofErr w:type="spellEnd"/>
-            <w:r>
-              <w:rPr>
-                <w:rFonts w:ascii="Times New Roman" w:hAnsi="Times New Roman" w:cs="Times New Roman"/>
-                <w:color w:val="000000"/>
-                <w:sz w:val="24"/>
-                <w:szCs w:val="24"/>
-                <w:lang w:eastAsia="es-PY"/>
-              </w:rPr>
-              <w:t xml:space="preserve"> no es Java, todavía existen problemas que </w:t>
-            </w:r>
-            <w:proofErr w:type="spellStart"/>
-            <w:r>
-              <w:rPr>
-                <w:rFonts w:ascii="Times New Roman" w:hAnsi="Times New Roman" w:cs="Times New Roman"/>
-                <w:color w:val="000000"/>
-                <w:sz w:val="24"/>
-                <w:szCs w:val="24"/>
-                <w:lang w:eastAsia="es-PY"/>
-              </w:rPr>
-              <w:t>Kotlin</w:t>
-            </w:r>
-            <w:proofErr w:type="spellEnd"/>
-            <w:r>
-              <w:rPr>
-                <w:rFonts w:ascii="Times New Roman" w:hAnsi="Times New Roman" w:cs="Times New Roman"/>
-                <w:color w:val="000000"/>
-                <w:sz w:val="24"/>
-                <w:szCs w:val="24"/>
-                <w:lang w:eastAsia="es-PY"/>
-              </w:rPr>
-              <w:t xml:space="preserve"> no es capaz de solucionar y sí Java. </w:t>
+              <w:t xml:space="preserve">Hay que tener en cuenta que Kotlin no es Java, todavía existen problemas que Kotlin no es capaz de solucionar y sí Java. </w:t>
             </w:r>
           </w:p>
           <w:p>
@@ -5474,29 +5215,7 @@
                 <w:szCs w:val="24"/>
                 <w:lang w:eastAsia="es-PY"/>
               </w:rPr>
-              <w:t xml:space="preserve">Es completamente interoperable con Java, puede convivir en una misma aplicación escrita en Java, lo que te puede permitir migrar tu programa poco a poco a </w:t>
-            </w:r>
-            <w:proofErr w:type="spellStart"/>
-            <w:r>
-              <w:rPr>
-                <w:rFonts w:ascii="Times New Roman" w:hAnsi="Times New Roman" w:cs="Times New Roman"/>
-                <w:color w:val="000000"/>
-                <w:sz w:val="24"/>
-                <w:szCs w:val="24"/>
-                <w:lang w:eastAsia="es-PY"/>
-              </w:rPr>
-              <w:t>Kotlin</w:t>
-            </w:r>
-            <w:proofErr w:type="spellEnd"/>
-            <w:r>
-              <w:rPr>
-                <w:rFonts w:ascii="Times New Roman" w:hAnsi="Times New Roman" w:cs="Times New Roman"/>
-                <w:color w:val="000000"/>
-                <w:sz w:val="24"/>
-                <w:szCs w:val="24"/>
-                <w:lang w:eastAsia="es-PY"/>
-              </w:rPr>
-              <w:t>.</w:t>
+              <w:t>Es completamente interoperable con Java, puede convivir en una misma aplicación escrita en Java, lo que te puede permitir migrar tu programa poco a poco a Kotlin.</w:t>
             </w:r>
           </w:p>
           <w:p>
@@ -6064,25 +5783,7 @@
           <w:sz w:val="24"/>
           <w:szCs w:val="24"/>
         </w:rPr>
-        <w:t xml:space="preserve">Amazon </w:t>
-      </w:r>
-      <w:proofErr w:type="spellStart"/>
-      <w:r>
-        <w:rPr>
-          <w:rFonts w:ascii="Times New Roman" w:hAnsi="Times New Roman" w:cs="Times New Roman"/>
-          <w:sz w:val="24"/>
-          <w:szCs w:val="24"/>
-        </w:rPr>
-        <w:t>Movile</w:t>
-      </w:r>
-      <w:proofErr w:type="spellEnd"/>
-      <w:r>
-        <w:rPr>
-          <w:rFonts w:ascii="Times New Roman" w:hAnsi="Times New Roman" w:cs="Times New Roman"/>
-          <w:sz w:val="24"/>
-          <w:szCs w:val="24"/>
-        </w:rPr>
-        <w:t>: su misión esta en centrarse en el cliente en vez de enfocarse hacia la competencia, pasión por la invención, compromiso con la excelencia operativa y pensamiento a largo plazo. Hoy en día, un usuario puede encontrar cualquier cosa que busque en Amazon y comprarlos con un solo clic, además garantiza la entrega del producto deseado hasta la puerta de su casa.</w:t>
+        <w:t>Amazon Movile: su misión esta en centrarse en el cliente en vez de enfocarse hacia la competencia, pasión por la invención, compromiso con la excelencia operativa y pensamiento a largo plazo. Hoy en día, un usuario puede encontrar cualquier cosa que busque en Amazon y comprarlos con un solo clic, además garantiza la entrega del producto deseado hasta la puerta de su casa.</w:t>
       </w:r>
       <w:sdt>
         <w:sdtPr>
@@ -6517,23 +6218,7 @@
           <w:bdr w:val="none" w:sz="0" w:space="0" w:color="auto" w:frame="1"/>
           <w:lang w:eastAsia="en-US"/>
         </w:rPr>
-        <w:t xml:space="preserve">Una aplicación Android puede ser diseñada a través de varios mecanismos de desarrollo </w:t>
-      </w:r>
-      <w:proofErr w:type="gramStart"/>
-      <w:r>
-        <w:rPr>
-          <w:bdr w:val="none" w:sz="0" w:space="0" w:color="auto" w:frame="1"/>
-          <w:lang w:eastAsia="en-US"/>
-        </w:rPr>
-        <w:t>como  aplicaciones</w:t>
-      </w:r>
-      <w:proofErr w:type="gramEnd"/>
-      <w:r>
-        <w:rPr>
-          <w:bdr w:val="none" w:sz="0" w:space="0" w:color="auto" w:frame="1"/>
-          <w:lang w:eastAsia="en-US"/>
-        </w:rPr>
-        <w:t xml:space="preserve"> nativas o hibridas. Por un lado, tenemos las aplicaciones hibridas se programan con HTML y son generadas por algún </w:t>
+        <w:t xml:space="preserve">Una aplicación Android puede ser diseñada a través de varios mecanismos de desarrollo como  aplicaciones nativas o hibridas. Por un lado, tenemos las aplicaciones hibridas se programan con HTML y son generadas por algún </w:t>
       </w:r>
       <w:r>
         <w:rPr>
@@ -6731,51 +6416,9 @@
           <w:szCs w:val="24"/>
           <w:lang w:val="es-ES_tradnl"/>
         </w:rPr>
-        <w:t xml:space="preserve">Uso de la plataforma de google </w:t>
-      </w:r>
-      <w:proofErr w:type="spellStart"/>
-      <w:r>
-        <w:rPr>
-          <w:rFonts w:ascii="Times New Roman" w:hAnsi="Times New Roman" w:cs="Times New Roman"/>
-          <w:sz w:val="24"/>
-          <w:szCs w:val="24"/>
-          <w:lang w:val="es-ES_tradnl"/>
-        </w:rPr>
-        <w:t>maps</w:t>
-      </w:r>
-      <w:proofErr w:type="spellEnd"/>
-      <w:r>
-        <w:rPr>
-          <w:rFonts w:ascii="Times New Roman" w:hAnsi="Times New Roman" w:cs="Times New Roman"/>
-          <w:sz w:val="24"/>
-          <w:szCs w:val="24"/>
-          <w:lang w:val="es-ES_tradnl"/>
-        </w:rPr>
-        <w:t xml:space="preserve"> para el desarrollo de la App: </w:t>
-      </w:r>
-      <w:proofErr w:type="spellStart"/>
-      <w:proofErr w:type="gramStart"/>
-      <w:r>
-        <w:rPr>
-          <w:rFonts w:ascii="Times New Roman" w:hAnsi="Times New Roman" w:cs="Times New Roman"/>
-          <w:sz w:val="24"/>
-          <w:szCs w:val="24"/>
-          <w:lang w:val="es-ES_tradnl"/>
-        </w:rPr>
-        <w:t>Encontralo</w:t>
-      </w:r>
-      <w:proofErr w:type="spellEnd"/>
-      <w:r>
-        <w:rPr>
-          <w:rFonts w:ascii="Times New Roman" w:hAnsi="Times New Roman" w:cs="Times New Roman"/>
-          <w:sz w:val="24"/>
-          <w:szCs w:val="24"/>
-          <w:lang w:val="es-ES_tradnl"/>
-        </w:rPr>
-        <w:t>!!</w:t>
+        <w:t>Uso de la plataforma de google maps para el desarrollo de la App: Encontralo!!</w:t>
       </w:r>
       <w:bookmarkEnd w:id="13"/>
-      <w:proofErr w:type="gramEnd"/>
     </w:p>
     <w:p>
       <w:pPr>
@@ -6791,58 +6434,8 @@
         <w:rPr>
           <w:lang w:eastAsia="en-US"/>
         </w:rPr>
-        <w:t>Google </w:t>
-      </w:r>
-      <w:proofErr w:type="spellStart"/>
-      <w:r>
-        <w:rPr>
-          <w:lang w:eastAsia="en-US"/>
-        </w:rPr>
-        <w:t>Maps</w:t>
-      </w:r>
-      <w:proofErr w:type="spellEnd"/>
-      <w:r>
-        <w:rPr>
-          <w:lang w:eastAsia="en-US"/>
-        </w:rPr>
-        <w:t> </w:t>
-      </w:r>
-      <w:proofErr w:type="spellStart"/>
-      <w:r>
-        <w:rPr>
-          <w:lang w:eastAsia="en-US"/>
-        </w:rPr>
-        <w:t>Platform</w:t>
-      </w:r>
-      <w:proofErr w:type="spellEnd"/>
-      <w:r>
-        <w:rPr>
-          <w:lang w:eastAsia="en-US"/>
-        </w:rPr>
-        <w:t xml:space="preserve"> es un conjunto de API y SDK que los desarrolladores pueden usar a fin de incorporar Google </w:t>
-      </w:r>
-      <w:proofErr w:type="spellStart"/>
-      <w:r>
-        <w:rPr>
-          <w:lang w:eastAsia="en-US"/>
-        </w:rPr>
-        <w:t>Maps</w:t>
-      </w:r>
-      <w:proofErr w:type="spellEnd"/>
-      <w:r>
-        <w:rPr>
-          <w:lang w:eastAsia="en-US"/>
-        </w:rPr>
-        <w:t xml:space="preserve"> en apps para dispositivos móviles y páginas web o recuperar datos de Google </w:t>
-      </w:r>
-      <w:proofErr w:type="spellStart"/>
-      <w:r>
-        <w:rPr>
-          <w:lang w:eastAsia="en-US"/>
-        </w:rPr>
-        <w:t>Maps</w:t>
-      </w:r>
-      <w:proofErr w:type="spellEnd"/>
+        <w:t>Google Maps Platform es un conjunto de API y SDK que los desarrolladores pueden usar a fin de incorporar Google Maps en apps para dispositivos móviles y páginas web o recuperar datos de Google Maps</w:t>
+      </w:r>
       <w:sdt>
         <w:sdtPr>
           <w:rPr>
@@ -6963,21 +6556,7 @@
         <w:rPr>
           <w:lang w:eastAsia="en-US"/>
         </w:rPr>
-        <w:t xml:space="preserve">SDK de </w:t>
-      </w:r>
-      <w:proofErr w:type="spellStart"/>
-      <w:r>
-        <w:rPr>
-          <w:lang w:eastAsia="en-US"/>
-        </w:rPr>
-        <w:t>Maps</w:t>
-      </w:r>
-      <w:proofErr w:type="spellEnd"/>
-      <w:r>
-        <w:rPr>
-          <w:lang w:eastAsia="en-US"/>
-        </w:rPr>
-        <w:t> para Android</w:t>
+        <w:t>SDK de Maps para Android</w:t>
       </w:r>
     </w:p>
     <w:p>
@@ -6997,21 +6576,7 @@
         <w:rPr>
           <w:lang w:eastAsia="en-US"/>
         </w:rPr>
-        <w:t xml:space="preserve">SDK de </w:t>
-      </w:r>
-      <w:proofErr w:type="spellStart"/>
-      <w:r>
-        <w:rPr>
-          <w:lang w:eastAsia="en-US"/>
-        </w:rPr>
-        <w:t>Maps</w:t>
-      </w:r>
-      <w:proofErr w:type="spellEnd"/>
-      <w:r>
-        <w:rPr>
-          <w:lang w:eastAsia="en-US"/>
-        </w:rPr>
-        <w:t> para iOS</w:t>
+        <w:t>SDK de Maps para iOS</w:t>
       </w:r>
     </w:p>
     <w:p>
@@ -7539,35 +7104,7 @@
           <w:lang w:eastAsia="en-US"/>
         </w:rPr>
         <w:lastRenderedPageBreak/>
-        <w:t xml:space="preserve">Las API son un medio simplificado para conectar su propia infraestructura a través del desarrollo de aplicaciones nativas de la nube, pero también le permiten compartir sus datos con clientes y otros usuarios externos. Las API públicas representan un valor comercial único porque simplifican y amplían la forma en que se conecta con sus </w:t>
-      </w:r>
-      <w:proofErr w:type="spellStart"/>
-      <w:r>
-        <w:rPr>
-          <w:lang w:eastAsia="en-US"/>
-        </w:rPr>
-        <w:t>partners</w:t>
-      </w:r>
-      <w:proofErr w:type="spellEnd"/>
-      <w:r>
-        <w:rPr>
-          <w:lang w:eastAsia="en-US"/>
-        </w:rPr>
-        <w:t xml:space="preserve"> y, además, pueden rentabilizar sus datos (un ejemplo conocido es la API de Google </w:t>
-      </w:r>
-      <w:proofErr w:type="spellStart"/>
-      <w:r>
-        <w:rPr>
-          <w:lang w:eastAsia="en-US"/>
-        </w:rPr>
-        <w:t>Maps</w:t>
-      </w:r>
-      <w:proofErr w:type="spellEnd"/>
-      <w:r>
-        <w:rPr>
-          <w:lang w:eastAsia="en-US"/>
-        </w:rPr>
-        <w:t xml:space="preserve">) </w:t>
+        <w:t xml:space="preserve">Las API son un medio simplificado para conectar su propia infraestructura a través del desarrollo de aplicaciones nativas de la nube, pero también le permiten compartir sus datos con clientes y otros usuarios externos. Las API públicas representan un valor comercial único porque simplifican y amplían la forma en que se conecta con sus partners y, además, pueden rentabilizar sus datos (un ejemplo conocido es la API de Google Maps) </w:t>
       </w:r>
       <w:sdt>
         <w:sdtPr>
@@ -8344,27 +7881,7 @@
           <w:sz w:val="24"/>
           <w:szCs w:val="24"/>
         </w:rPr>
-        <w:t xml:space="preserve">Diseñar un web </w:t>
-      </w:r>
-      <w:proofErr w:type="spellStart"/>
-      <w:r>
-        <w:rPr>
-          <w:rFonts w:ascii="Times New Roman" w:hAnsi="Times New Roman" w:cs="Times New Roman"/>
-          <w:color w:val="000000"/>
-          <w:sz w:val="24"/>
-          <w:szCs w:val="24"/>
-        </w:rPr>
-        <w:t>service</w:t>
-      </w:r>
-      <w:proofErr w:type="spellEnd"/>
-      <w:r>
-        <w:rPr>
-          <w:rFonts w:ascii="Times New Roman" w:hAnsi="Times New Roman" w:cs="Times New Roman"/>
-          <w:color w:val="000000"/>
-          <w:sz w:val="24"/>
-          <w:szCs w:val="24"/>
-        </w:rPr>
-        <w:t xml:space="preserve"> para disponer los datos.</w:t>
+        <w:t>Diseñar un web service para disponer los datos.</w:t>
       </w:r>
     </w:p>
     <w:p>
@@ -9179,15 +8696,7 @@
         <w:t xml:space="preserve">ervicio de la aplicación móvil. </w:t>
       </w:r>
       <w:r>
-        <w:t xml:space="preserve">Se le solicitara a la empresa una lista de productos con sus precios para poder cargar a la aplicación como primera parte del desarrollo. Una vez que funciona con datos estándares se proseguirá a utilizar el web </w:t>
-      </w:r>
-      <w:proofErr w:type="spellStart"/>
-      <w:r>
-        <w:t>service</w:t>
-      </w:r>
-      <w:proofErr w:type="spellEnd"/>
-      <w:r>
-        <w:t xml:space="preserve"> para traer los datos de las empresas que estas cargaran en un administrador.</w:t>
+        <w:t>Se le solicitara a la empresa una lista de productos con sus precios para poder cargar a la aplicación como primera parte del desarrollo. Una vez que funciona con datos estándares se proseguirá a utilizar el web service para traer los datos de las empresas que estas cargaran en un administrador.</w:t>
       </w:r>
     </w:p>
     <w:p>
@@ -9248,13 +8757,8 @@
         </w:rPr>
         <w:t xml:space="preserve">se utilizará una metodología de desarrollo de software hibrido entre la metodología de desarrollo </w:t>
       </w:r>
-      <w:proofErr w:type="spellStart"/>
-      <w:r>
-        <w:t>kanban</w:t>
-      </w:r>
-      <w:proofErr w:type="spellEnd"/>
-      <w:r>
-        <w:t xml:space="preserve"> y la metodología de desarrollo RUP de las cuales se utilizará parte de la documentación de cada una de ellas.</w:t>
+      <w:r>
+        <w:t>kanban y la metodología de desarrollo RUP de las cuales se utilizará parte de la documentación de cada una de ellas.</w:t>
       </w:r>
     </w:p>
     <w:p>
@@ -9302,15 +8806,7 @@
         </w:rPr>
       </w:pPr>
       <w:r>
-        <w:t xml:space="preserve">Mediante la metodología </w:t>
-      </w:r>
-      <w:proofErr w:type="spellStart"/>
-      <w:r>
-        <w:t>kanbam</w:t>
-      </w:r>
-      <w:proofErr w:type="spellEnd"/>
-      <w:r>
-        <w:t xml:space="preserve"> se creará un tablero con las distintas tareas para poder dar seguimiento al proyecto.</w:t>
+        <w:t>Mediante la metodología kanbam se creará un tablero con las distintas tareas para poder dar seguimiento al proyecto.</w:t>
       </w:r>
     </w:p>
     <w:p>
@@ -9321,13 +8817,8 @@
         <w:jc w:val="both"/>
         <w:textAlignment w:val="baseline"/>
       </w:pPr>
-      <w:proofErr w:type="spellStart"/>
-      <w:r>
-        <w:t>Kanban</w:t>
-      </w:r>
-      <w:proofErr w:type="spellEnd"/>
-      <w:r>
-        <w:t xml:space="preserve"> es capaz de visualiza el flujo de trabajo o dividir el trabajo en bloques, escribe cada elemento en una tarjeta y ponlo en el muro, también utiliza columnas con nombre para ilustrar dónde está cada elemento en el flujo de trabajo como se puede observar en la Ilustración 3</w:t>
+      <w:r>
+        <w:t>Kanban es capaz de visualiza el flujo de trabajo o dividir el trabajo en bloques, escribe cada elemento en una tarjeta y ponlo en el muro, también utiliza columnas con nombre para ilustrar dónde está cada elemento en el flujo de trabajo como se puede observar en la Ilustración 3</w:t>
       </w:r>
       <w:sdt>
         <w:sdtPr>
@@ -9374,16 +8865,8 @@
         <w:rPr>
           <w:b/>
         </w:rPr>
-        <w:t xml:space="preserve">Ilustración 3: Tablero </w:t>
-      </w:r>
-      <w:proofErr w:type="spellStart"/>
-      <w:r>
-        <w:rPr>
-          <w:b/>
-        </w:rPr>
-        <w:t>Kanban</w:t>
-      </w:r>
-      <w:proofErr w:type="spellEnd"/>
+        <w:t>Ilustración 3: Tablero Kanban</w:t>
+      </w:r>
     </w:p>
     <w:p>
       <w:pPr>
@@ -9396,7 +8879,7 @@
       <w:r>
         <w:rPr>
           <w:noProof/>
-          <w:lang w:val="en-US"/>
+          <w:lang w:val="en-US" w:eastAsia="en-US"/>
         </w:rPr>
         <w:lastRenderedPageBreak/>
         <w:drawing>
@@ -9492,23 +8975,7 @@
         </w:rPr>
       </w:pPr>
       <w:r>
-        <w:t>Otras de sus características son que limita el WIP (</w:t>
-      </w:r>
-      <w:proofErr w:type="spellStart"/>
-      <w:r>
-        <w:t>Work</w:t>
-      </w:r>
-      <w:proofErr w:type="spellEnd"/>
-      <w:r>
-        <w:t xml:space="preserve"> in </w:t>
-      </w:r>
-      <w:proofErr w:type="spellStart"/>
-      <w:r>
-        <w:t>Progress</w:t>
-      </w:r>
-      <w:proofErr w:type="spellEnd"/>
-      <w:r>
-        <w:t>, trabajo en curso) - asigna límites concretos a cuántos elementos pueden estar en progreso en cada estado del flujo de trabajo; además mide el lead time (tiempo medio para completar un elemento, a veces llamado "tiempo de ciclo"), optimiza el proceso para que el lead time sea tan pequeño y predecible como sea posible</w:t>
+        <w:t>Otras de sus características son que limita el WIP (Work in Progress, trabajo en curso) - asigna límites concretos a cuántos elementos pueden estar en progreso en cada estado del flujo de trabajo; además mide el lead time (tiempo medio para completar un elemento, a veces llamado "tiempo de ciclo"), optimiza el proceso para que el lead time sea tan pequeño y predecible como sea posible</w:t>
       </w:r>
       <w:sdt>
         <w:sdtPr>
@@ -9570,31 +9037,7 @@
         </w:rPr>
       </w:pPr>
       <w:r>
-        <w:t xml:space="preserve">El proceso unificado </w:t>
-      </w:r>
-      <w:proofErr w:type="spellStart"/>
-      <w:r>
-        <w:t>Rational</w:t>
-      </w:r>
-      <w:proofErr w:type="spellEnd"/>
-      <w:r>
-        <w:t xml:space="preserve"> (RUP) es un marco de trabajo de proceso de desarrollo de software iterativo creado por </w:t>
-      </w:r>
-      <w:proofErr w:type="spellStart"/>
-      <w:r>
-        <w:t>Rational</w:t>
-      </w:r>
-      <w:proofErr w:type="spellEnd"/>
-      <w:r>
-        <w:t xml:space="preserve"> Software </w:t>
-      </w:r>
-      <w:proofErr w:type="spellStart"/>
-      <w:r>
-        <w:t>Corporation</w:t>
-      </w:r>
-      <w:proofErr w:type="spellEnd"/>
-      <w:r>
-        <w:t>, una división de IBM desde 2003. RUP no es un proceso preceptivo concreto individual, sino un marco de trabajo de proceso adaptable, con la idea de ser adaptado por las organizaciones de desarrollo y los equipos de proyecto de software que seleccionarán los elementos del proceso que sean apropiados para sus necesidades</w:t>
+        <w:t>El proceso unificado Rational (RUP) es un marco de trabajo de proceso de desarrollo de software iterativo creado por Rational Software Corporation, una división de IBM desde 2003. RUP no es un proceso preceptivo concreto individual, sino un marco de trabajo de proceso adaptable, con la idea de ser adaptado por las organizaciones de desarrollo y los equipos de proyecto de software que seleccionarán los elementos del proceso que sean apropiados para sus necesidades</w:t>
       </w:r>
       <w:sdt>
         <w:sdtPr>
@@ -10214,7 +9657,7 @@
         <w:ind w:firstLine="0"/>
         <w:jc w:val="both"/>
         <w:rPr>
-          <w:color w:val="272729"/>
+          <w:color w:val="000000"/>
           <w:lang w:val="es-PY" w:eastAsia="es-PY"/>
         </w:rPr>
       </w:pPr>
@@ -10247,6 +9690,73 @@
           <w:lang w:val="es-PY" w:eastAsia="es-PY"/>
         </w:rPr>
         <w:t xml:space="preserve">. </w:t>
+      </w:r>
+    </w:p>
+    <w:p>
+      <w:pPr>
+        <w:shd w:val="clear" w:color="auto" w:fill="FFFFFF"/>
+        <w:spacing w:before="240"/>
+        <w:ind w:firstLine="0"/>
+        <w:jc w:val="both"/>
+        <w:rPr>
+          <w:color w:val="272729"/>
+          <w:lang w:val="es-PY" w:eastAsia="es-PY"/>
+        </w:rPr>
+      </w:pPr>
+      <w:r>
+        <w:rPr>
+          <w:noProof/>
+          <w:color w:val="272729"/>
+          <w:lang w:val="en-US" w:eastAsia="en-US"/>
+        </w:rPr>
+        <w:drawing>
+          <wp:inline distT="0" distB="0" distL="0" distR="0" wp14:anchorId="4E44AE8C" wp14:editId="2D820368">
+            <wp:extent cx="3886200" cy="5057775"/>
+            <wp:effectExtent l="0" t="0" r="0" b="9525"/>
+            <wp:docPr id="1" name="Imagen 1" descr="C:\Users\Usuario\OneDrive\Imágenes\TESTEO3.png"/>
+            <wp:cNvGraphicFramePr>
+              <a:graphicFrameLocks xmlns:a="http://schemas.openxmlformats.org/drawingml/2006/main" noChangeAspect="1"/>
+            </wp:cNvGraphicFramePr>
+            <a:graphic xmlns:a="http://schemas.openxmlformats.org/drawingml/2006/main">
+              <a:graphicData uri="http://schemas.openxmlformats.org/drawingml/2006/picture">
+                <pic:pic xmlns:pic="http://schemas.openxmlformats.org/drawingml/2006/picture">
+                  <pic:nvPicPr>
+                    <pic:cNvPr id="0" name="Picture 1" descr="C:\Users\Usuario\OneDrive\Imágenes\TESTEO3.png"/>
+                    <pic:cNvPicPr>
+                      <a:picLocks noChangeAspect="1" noChangeArrowheads="1"/>
+                    </pic:cNvPicPr>
+                  </pic:nvPicPr>
+                  <pic:blipFill>
+                    <a:blip r:embed="rId17">
+                      <a:extLst>
+                        <a:ext uri="{28A0092B-C50C-407E-A947-70E740481C1C}">
+                          <a14:useLocalDpi xmlns:a14="http://schemas.microsoft.com/office/drawing/2010/main" val="0"/>
+                        </a:ext>
+                      </a:extLst>
+                    </a:blip>
+                    <a:srcRect/>
+                    <a:stretch>
+                      <a:fillRect/>
+                    </a:stretch>
+                  </pic:blipFill>
+                  <pic:spPr bwMode="auto">
+                    <a:xfrm>
+                      <a:off x="0" y="0"/>
+                      <a:ext cx="3886200" cy="5057775"/>
+                    </a:xfrm>
+                    <a:prstGeom prst="rect">
+                      <a:avLst/>
+                    </a:prstGeom>
+                    <a:noFill/>
+                    <a:ln>
+                      <a:noFill/>
+                    </a:ln>
+                  </pic:spPr>
+                </pic:pic>
+              </a:graphicData>
+            </a:graphic>
+          </wp:inline>
+        </w:drawing>
       </w:r>
     </w:p>
     <w:p>
@@ -10303,6 +9813,7 @@
           <w:b/>
           <w:bCs/>
         </w:rPr>
+        <w:lastRenderedPageBreak/>
         <w:t>PHP</w:t>
       </w:r>
       <w:r>
@@ -10355,7 +9866,6 @@
           <w:highlight w:val="white"/>
         </w:rPr>
       </w:pPr>
-      <w:proofErr w:type="spellStart"/>
       <w:r>
         <w:rPr>
           <w:b/>
@@ -10363,7 +9873,6 @@
         </w:rPr>
         <w:t>Laravel</w:t>
       </w:r>
-      <w:proofErr w:type="spellEnd"/>
       <w:r>
         <w:rPr>
           <w:shd w:val="clear" w:color="auto" w:fill="FFFFFF"/>
@@ -10523,14 +10032,12 @@
           <w:highlight w:val="white"/>
         </w:rPr>
       </w:pPr>
-      <w:proofErr w:type="spellStart"/>
       <w:r>
         <w:rPr>
           <w:b/>
         </w:rPr>
         <w:t>Html</w:t>
       </w:r>
-      <w:proofErr w:type="spellEnd"/>
       <w:r>
         <w:t xml:space="preserve">: </w:t>
       </w:r>
@@ -10616,7 +10123,7 @@
         </w:rPr>
         <w:t> </w:t>
       </w:r>
-      <w:hyperlink r:id="rId17" w:tgtFrame="HTML">
+      <w:hyperlink r:id="rId18" w:tgtFrame="HTML">
         <w:r>
           <w:rPr>
             <w:rStyle w:val="EnlacedeInternet"/>
@@ -10661,7 +10168,6 @@
         <w:rPr>
           <w:rStyle w:val="seosummary"/>
         </w:rPr>
-        <w:lastRenderedPageBreak/>
         <w:t>Contiene un conjunto más amplio de tecnologías que permite a los sitios Web y a las aplicaciones ser más diversas y de gran alcance.</w:t>
       </w:r>
       <w:r>
@@ -10731,15 +10237,7 @@
         <w:t>XAMPP:</w:t>
       </w:r>
       <w:r>
-        <w:t xml:space="preserve"> Es una distribución de Apache completamente gratuita y fácil de instalar que contiene </w:t>
-      </w:r>
-      <w:proofErr w:type="spellStart"/>
-      <w:r>
-        <w:t>MariaDB</w:t>
-      </w:r>
-      <w:proofErr w:type="spellEnd"/>
-      <w:r>
-        <w:t>, PHP y Perl. El paquete de instalación de XAMPP ha sido diseñado para ser increíblemente fácil de instalar y usar</w:t>
+        <w:t xml:space="preserve"> Es una distribución de Apache completamente gratuita y fácil de instalar que contiene MariaDB, PHP y Perl. El paquete de instalación de XAMPP ha sido diseñado para ser increíblemente fácil de instalar y usar</w:t>
       </w:r>
       <w:sdt>
         <w:sdtPr>
@@ -10807,7 +10305,15 @@
           <w:shd w:val="clear" w:color="auto" w:fill="FFFFFF"/>
           <w:lang w:val="es-PY"/>
         </w:rPr>
-        <w:t xml:space="preserve"> un lenguaje de programación orientado a objetos que fue creado por la compañía Sun Microsystems en 1995. La plataforma se puede descargar de forma gratuita y hoy en día Java se ejecuta en cientos de millones de computadoras personales de todo el mundo y en miles de millones de dispositivos, como lo son los dispositivos móviles, aparatos de televisión, aparatos especializados y consolas de juegos</w:t>
+        <w:t xml:space="preserve"> un lenguaje de programación orientado a objetos que fue creado por la compañía Sun Microsystems en 1995. La plataforma se puede descargar de forma gratuita y hoy en día Java se ejecuta en cientos de millones de computadoras personales de todo el mundo y en miles de millones </w:t>
+      </w:r>
+      <w:r>
+        <w:rPr>
+          <w:shd w:val="clear" w:color="auto" w:fill="FFFFFF"/>
+          <w:lang w:val="es-PY"/>
+        </w:rPr>
+        <w:lastRenderedPageBreak/>
+        <w:t>de dispositivos, como lo son los dispositivos móviles, aparatos de televisión, aparatos especializados y consolas de juegos</w:t>
       </w:r>
       <w:sdt>
         <w:sdtPr>
@@ -10852,14 +10358,12 @@
           <w:highlight w:val="white"/>
         </w:rPr>
       </w:pPr>
-      <w:proofErr w:type="spellStart"/>
       <w:r>
         <w:rPr>
           <w:b/>
         </w:rPr>
         <w:t>Javascript</w:t>
       </w:r>
-      <w:proofErr w:type="spellEnd"/>
       <w:r>
         <w:t xml:space="preserve">: </w:t>
       </w:r>
@@ -10901,35 +10405,7 @@
         <w:rPr>
           <w:shd w:val="clear" w:color="auto" w:fill="FFFFFF"/>
         </w:rPr>
-        <w:t xml:space="preserve">del lado del cliente, sin embargo, hoy </w:t>
-      </w:r>
-      <w:proofErr w:type="spellStart"/>
-      <w:r>
-        <w:rPr>
-          <w:shd w:val="clear" w:color="auto" w:fill="FFFFFF"/>
-        </w:rPr>
-        <w:t>Javascript</w:t>
-      </w:r>
-      <w:proofErr w:type="spellEnd"/>
-      <w:r>
-        <w:rPr>
-          <w:shd w:val="clear" w:color="auto" w:fill="FFFFFF"/>
-        </w:rPr>
-        <w:t xml:space="preserve"> es mucho más. Las necesidades de las aplicaciones web modernas y el HTML5 ha provocado que el uso de </w:t>
-      </w:r>
-      <w:proofErr w:type="spellStart"/>
-      <w:r>
-        <w:rPr>
-          <w:shd w:val="clear" w:color="auto" w:fill="FFFFFF"/>
-        </w:rPr>
-        <w:t>Javascript</w:t>
-      </w:r>
-      <w:proofErr w:type="spellEnd"/>
-      <w:r>
-        <w:rPr>
-          <w:shd w:val="clear" w:color="auto" w:fill="FFFFFF"/>
-        </w:rPr>
-        <w:t xml:space="preserve"> que encontramos hoy haya llegado a unos</w:t>
+        <w:t>del lado del cliente, sin embargo, hoy Javascript es mucho más. Las necesidades de las aplicaciones web modernas y el HTML5 ha provocado que el uso de Javascript que encontramos hoy haya llegado a unos</w:t>
       </w:r>
       <w:r>
         <w:rPr>
@@ -11147,79 +10623,20 @@
           <w:lang w:val="es-PY" w:eastAsia="es-PY"/>
         </w:rPr>
       </w:pPr>
-      <w:proofErr w:type="spellStart"/>
       <w:r>
         <w:rPr>
           <w:b/>
           <w:color w:val="000000" w:themeColor="text1"/>
           <w:shd w:val="clear" w:color="auto" w:fill="FFFFFF"/>
         </w:rPr>
-        <w:lastRenderedPageBreak/>
-        <w:t>Bootstrap</w:t>
-      </w:r>
-      <w:proofErr w:type="spellEnd"/>
-      <w:r>
-        <w:rPr>
-          <w:b/>
+        <w:t>Bootstrap:</w:t>
+      </w:r>
+      <w:r>
+        <w:rPr>
           <w:color w:val="000000" w:themeColor="text1"/>
           <w:shd w:val="clear" w:color="auto" w:fill="FFFFFF"/>
         </w:rPr>
-        <w:t>:</w:t>
-      </w:r>
-      <w:r>
-        <w:rPr>
-          <w:color w:val="000000" w:themeColor="text1"/>
-          <w:shd w:val="clear" w:color="auto" w:fill="FFFFFF"/>
-        </w:rPr>
-        <w:t xml:space="preserve"> es un kit de herramientas de código abierto </w:t>
-      </w:r>
-      <w:proofErr w:type="spellStart"/>
-      <w:r>
-        <w:rPr>
-          <w:color w:val="000000" w:themeColor="text1"/>
-          <w:shd w:val="clear" w:color="auto" w:fill="FFFFFF"/>
-        </w:rPr>
-        <w:t>front-end</w:t>
-      </w:r>
-      <w:proofErr w:type="spellEnd"/>
-      <w:r>
-        <w:rPr>
-          <w:color w:val="000000" w:themeColor="text1"/>
-          <w:shd w:val="clear" w:color="auto" w:fill="FFFFFF"/>
-        </w:rPr>
-        <w:t xml:space="preserve"> más popular del mundo, que incluye variables y </w:t>
-      </w:r>
-      <w:proofErr w:type="spellStart"/>
-      <w:r>
-        <w:rPr>
-          <w:color w:val="000000" w:themeColor="text1"/>
-          <w:shd w:val="clear" w:color="auto" w:fill="FFFFFF"/>
-        </w:rPr>
-        <w:t>mixins</w:t>
-      </w:r>
-      <w:proofErr w:type="spellEnd"/>
-      <w:r>
-        <w:rPr>
-          <w:color w:val="000000" w:themeColor="text1"/>
-          <w:shd w:val="clear" w:color="auto" w:fill="FFFFFF"/>
-        </w:rPr>
-        <w:t xml:space="preserve"> de </w:t>
-      </w:r>
-      <w:proofErr w:type="spellStart"/>
-      <w:r>
-        <w:rPr>
-          <w:color w:val="000000" w:themeColor="text1"/>
-          <w:shd w:val="clear" w:color="auto" w:fill="FFFFFF"/>
-        </w:rPr>
-        <w:t>Sass</w:t>
-      </w:r>
-      <w:proofErr w:type="spellEnd"/>
-      <w:r>
-        <w:rPr>
-          <w:color w:val="000000" w:themeColor="text1"/>
-          <w:shd w:val="clear" w:color="auto" w:fill="FFFFFF"/>
-        </w:rPr>
-        <w:t>, sistema de cuadrícula receptivo, amplios componentes prediseñados y potentes complementos de JavaScript</w:t>
+        <w:t xml:space="preserve"> es un kit de herramientas de código abierto front-end más popular del mundo, que incluye variables y mixins de Sass, sistema de cuadrícula receptivo, amplios componentes prediseñados y potentes complementos de JavaScript</w:t>
       </w:r>
       <w:sdt>
         <w:sdtPr>
@@ -11364,6 +10781,7 @@
           <w:b/>
           <w:shd w:val="clear" w:color="auto" w:fill="FFFFFF"/>
         </w:rPr>
+        <w:lastRenderedPageBreak/>
         <w:t>Android Studio:</w:t>
       </w:r>
       <w:r>
@@ -11379,19 +10797,11 @@
         </w:rPr>
         <w:t> </w:t>
       </w:r>
-      <w:proofErr w:type="spellStart"/>
       <w:r>
         <w:rPr>
           <w:shd w:val="clear" w:color="auto" w:fill="FFFFFF"/>
         </w:rPr>
-        <w:t>IntelliJ</w:t>
-      </w:r>
-      <w:proofErr w:type="spellEnd"/>
-      <w:r>
-        <w:rPr>
-          <w:shd w:val="clear" w:color="auto" w:fill="FFFFFF"/>
-        </w:rPr>
-        <w:t xml:space="preserve"> IDEA.</w:t>
+        <w:t>IntelliJ IDEA.</w:t>
       </w:r>
       <w:r>
         <w:rPr>
@@ -11404,21 +10814,7 @@
         <w:rPr>
           <w:shd w:val="clear" w:color="auto" w:fill="FFFFFF"/>
         </w:rPr>
-        <w:t xml:space="preserve">En la parte superior de potentes herramientas de edición de código y desarrolladores de </w:t>
-      </w:r>
-      <w:proofErr w:type="spellStart"/>
-      <w:r>
-        <w:rPr>
-          <w:shd w:val="clear" w:color="auto" w:fill="FFFFFF"/>
-        </w:rPr>
-        <w:t>IntelliJ</w:t>
-      </w:r>
-      <w:proofErr w:type="spellEnd"/>
-      <w:r>
-        <w:rPr>
-          <w:shd w:val="clear" w:color="auto" w:fill="FFFFFF"/>
-        </w:rPr>
-        <w:t>, Android Studio ofrece aún más características que mejoran su productividad en la construcción de aplicaciones de Android</w:t>
+        <w:t>En la parte superior de potentes herramientas de edición de código y desarrolladores de IntelliJ, Android Studio ofrece aún más características que mejoran su productividad en la construcción de aplicaciones de Android</w:t>
       </w:r>
       <w:sdt>
         <w:sdtPr>
@@ -11497,25 +10893,7 @@
           <w:color w:val="000000"/>
           <w:shd w:val="clear" w:color="auto" w:fill="FFFFFF"/>
         </w:rPr>
-        <w:t xml:space="preserve">Software </w:t>
-      </w:r>
-      <w:proofErr w:type="spellStart"/>
-      <w:r>
-        <w:rPr>
-          <w:rStyle w:val="Destacado"/>
-          <w:color w:val="000000"/>
-          <w:shd w:val="clear" w:color="auto" w:fill="FFFFFF"/>
-        </w:rPr>
-        <w:t>Development</w:t>
-      </w:r>
-      <w:proofErr w:type="spellEnd"/>
-      <w:r>
-        <w:rPr>
-          <w:rStyle w:val="Destacado"/>
-          <w:color w:val="000000"/>
-          <w:shd w:val="clear" w:color="auto" w:fill="FFFFFF"/>
-        </w:rPr>
-        <w:t xml:space="preserve"> Kit</w:t>
+        <w:t>Software Development Kit</w:t>
       </w:r>
       <w:r>
         <w:rPr>
@@ -11571,21 +10949,7 @@
         <w:rPr>
           <w:b/>
         </w:rPr>
-        <w:t xml:space="preserve">Base de datos </w:t>
-      </w:r>
-      <w:proofErr w:type="spellStart"/>
-      <w:r>
-        <w:rPr>
-          <w:b/>
-        </w:rPr>
-        <w:t>MySql</w:t>
-      </w:r>
-      <w:proofErr w:type="spellEnd"/>
-      <w:r>
-        <w:rPr>
-          <w:b/>
-        </w:rPr>
-        <w:t>:</w:t>
+        <w:t>Base de datos MySql:</w:t>
       </w:r>
       <w:r>
         <w:t xml:space="preserve"> E</w:t>
@@ -11639,54 +11003,21 @@
           <w:shd w:val="clear" w:color="auto" w:fill="F0EFE7"/>
         </w:rPr>
       </w:pPr>
-      <w:proofErr w:type="spellStart"/>
       <w:r>
         <w:rPr>
           <w:b/>
           <w:shd w:val="clear" w:color="auto" w:fill="FFFFFF"/>
         </w:rPr>
-        <w:t>Git</w:t>
-      </w:r>
-      <w:proofErr w:type="spellEnd"/>
-      <w:r>
-        <w:rPr>
-          <w:b/>
+        <w:t>Git:</w:t>
+      </w:r>
+      <w:r>
+        <w:rPr>
           <w:shd w:val="clear" w:color="auto" w:fill="FFFFFF"/>
         </w:rPr>
-        <w:t>:</w:t>
-      </w:r>
-      <w:r>
-        <w:rPr>
-          <w:shd w:val="clear" w:color="auto" w:fill="FFFFFF"/>
-        </w:rPr>
         <w:t xml:space="preserve"> es un sistema de control de versiones distribuido de código abierto y gratuito diseñado para manejar todo, desde proyectos pequeños a muy grandes, con velocidad y eficiencia. </w:t>
       </w:r>
       <w:r>
-        <w:t xml:space="preserve">Es fácil de aprender y ocupa poco espacio con un rendimiento increíblemente rápido. Supera a las herramientas SCM como </w:t>
-      </w:r>
-      <w:proofErr w:type="spellStart"/>
-      <w:r>
-        <w:t>Subversion</w:t>
-      </w:r>
-      <w:proofErr w:type="spellEnd"/>
-      <w:r>
-        <w:t xml:space="preserve">, CVS, </w:t>
-      </w:r>
-      <w:proofErr w:type="spellStart"/>
-      <w:r>
-        <w:t>Perforce</w:t>
-      </w:r>
-      <w:proofErr w:type="spellEnd"/>
-      <w:r>
-        <w:t xml:space="preserve"> y </w:t>
-      </w:r>
-      <w:proofErr w:type="spellStart"/>
-      <w:r>
-        <w:t>ClearCase</w:t>
-      </w:r>
-      <w:proofErr w:type="spellEnd"/>
-      <w:r>
-        <w:t xml:space="preserve"> con características como bifurcaciones locales económicas, áreas de preparación convenientes y múltiples flujos de trabajo</w:t>
+        <w:t>Es fácil de aprender y ocupa poco espacio con un rendimiento increíblemente rápido. Supera a las herramientas SCM como Subversion, CVS, Perforce y ClearCase con características como bifurcaciones locales económicas, áreas de preparación convenientes y múltiples flujos de trabajo</w:t>
       </w:r>
       <w:sdt>
         <w:sdtPr>
@@ -11734,7 +11065,6 @@
           <w:color w:val="000000" w:themeColor="text1"/>
           <w:shd w:val="clear" w:color="auto" w:fill="FFFFFF"/>
         </w:rPr>
-        <w:lastRenderedPageBreak/>
         <w:t xml:space="preserve">GitHub: </w:t>
       </w:r>
       <w:r>
@@ -11902,7 +11232,15 @@
           <w:shd w:val="clear" w:color="auto" w:fill="FFFFFF"/>
           <w:lang w:val="es-PY"/>
         </w:rPr>
-        <w:t xml:space="preserve"> es una iniciativa de código abierto cuyo propósito es lograr una aplicación capaz de realizar representaciones esquemáticas de la distribución de las tareas de un proyecto a corto, medio o largo plazo. El programa permite distribuir las actividades por personas o ‘recursos’, así que también puede utilizarse para gestionar proyectos en el que están involucrados varios individuos. Esta herramienta es tan completa que hasta permite definir los días libres que tiene asignados cada trabajador, así como los generales</w:t>
+        <w:t xml:space="preserve"> es una iniciativa de código abierto cuyo propósito es lograr una aplicación capaz de realizar representaciones esquemáticas de la distribución de las tareas de un proyecto a corto, medio o largo plazo. El programa permite distribuir las actividades por personas o ‘recursos’, así </w:t>
+      </w:r>
+      <w:r>
+        <w:rPr>
+          <w:shd w:val="clear" w:color="auto" w:fill="FFFFFF"/>
+          <w:lang w:val="es-PY"/>
+        </w:rPr>
+        <w:lastRenderedPageBreak/>
+        <w:t>que también puede utilizarse para gestionar proyectos en el que están involucrados varios individuos. Esta herramienta es tan completa que hasta permite definir los días libres que tiene asignados cada trabajador, así como los generales</w:t>
       </w:r>
       <w:sdt>
         <w:sdtPr>
@@ -12023,75 +11361,34 @@
         <w:ind w:firstLine="0"/>
         <w:jc w:val="both"/>
         <w:rPr>
+          <w:color w:val="000000" w:themeColor="text1"/>
+          <w:shd w:val="clear" w:color="auto" w:fill="FFFFFF"/>
+        </w:rPr>
+      </w:pPr>
+      <w:r>
+        <w:rPr>
           <w:b/>
           <w:color w:val="000000" w:themeColor="text1"/>
           <w:shd w:val="clear" w:color="auto" w:fill="FFFFFF"/>
           <w:lang w:val="es-PY"/>
         </w:rPr>
-      </w:pPr>
-      <w:r>
-        <w:rPr>
-          <w:b/>
+        <w:t xml:space="preserve">Postman: </w:t>
+      </w:r>
+      <w:r>
+        <w:rPr>
           <w:color w:val="000000" w:themeColor="text1"/>
           <w:shd w:val="clear" w:color="auto" w:fill="FFFFFF"/>
-          <w:lang w:val="es-PY"/>
-        </w:rPr>
-        <w:t xml:space="preserve">Postman: </w:t>
-      </w:r>
+        </w:rPr>
+        <w:t>es una plataforma de colaboración para el desarrollo de API. Las funciones de Postman simplifican cada paso de la creación de una API y agilizan la colaboración para que pueda crear mejores API, más rápido. Envía de forma rápida y sencilla solicitudes REST, SOAP y GraphQL. Comunica el comportamiento esperado de un</w:t>
+      </w:r>
+      <w:bookmarkStart w:id="25" w:name="_GoBack"/>
+      <w:bookmarkEnd w:id="25"/>
       <w:r>
         <w:rPr>
           <w:color w:val="000000" w:themeColor="text1"/>
           <w:shd w:val="clear" w:color="auto" w:fill="FFFFFF"/>
         </w:rPr>
-        <w:t xml:space="preserve">es una plataforma de colaboración para el desarrollo de API. Las funciones de </w:t>
-      </w:r>
-      <w:proofErr w:type="spellStart"/>
-      <w:r>
-        <w:rPr>
-          <w:color w:val="000000" w:themeColor="text1"/>
-          <w:shd w:val="clear" w:color="auto" w:fill="FFFFFF"/>
-        </w:rPr>
-        <w:t>Postman</w:t>
-      </w:r>
-      <w:proofErr w:type="spellEnd"/>
-      <w:r>
-        <w:rPr>
-          <w:color w:val="000000" w:themeColor="text1"/>
-          <w:shd w:val="clear" w:color="auto" w:fill="FFFFFF"/>
-        </w:rPr>
-        <w:t xml:space="preserve"> simplifican cada paso de la creación de una API y agilizan la colaboración para que pueda crear mejores API, más rápido. Envía de forma rápida y sencilla solicitudes REST, SOAP y </w:t>
-      </w:r>
-      <w:proofErr w:type="spellStart"/>
-      <w:r>
-        <w:rPr>
-          <w:color w:val="000000" w:themeColor="text1"/>
-          <w:shd w:val="clear" w:color="auto" w:fill="FFFFFF"/>
-        </w:rPr>
-        <w:t>GraphQL</w:t>
-      </w:r>
-      <w:proofErr w:type="spellEnd"/>
-      <w:r>
-        <w:rPr>
-          <w:color w:val="000000" w:themeColor="text1"/>
-          <w:shd w:val="clear" w:color="auto" w:fill="FFFFFF"/>
-        </w:rPr>
-        <w:t xml:space="preserve">. Comunica el comportamiento esperado de una API mediante la simulación de puntos finales y sus respuestas sin tener que configurar un servidor </w:t>
-      </w:r>
-      <w:proofErr w:type="spellStart"/>
-      <w:r>
-        <w:rPr>
-          <w:color w:val="000000" w:themeColor="text1"/>
-          <w:shd w:val="clear" w:color="auto" w:fill="FFFFFF"/>
-        </w:rPr>
-        <w:t>backend</w:t>
-      </w:r>
-      <w:proofErr w:type="spellEnd"/>
-      <w:r>
-        <w:rPr>
-          <w:color w:val="000000" w:themeColor="text1"/>
-          <w:shd w:val="clear" w:color="auto" w:fill="FFFFFF"/>
-        </w:rPr>
-        <w:t xml:space="preserve"> </w:t>
+        <w:t xml:space="preserve">a API mediante la simulación de puntos finales y sus respuestas sin tener que configurar un servidor backend </w:t>
       </w:r>
       <w:sdt>
         <w:sdtPr>
@@ -12151,6 +11448,296 @@
     </w:p>
     <w:p>
       <w:pPr>
+        <w:pStyle w:val="Prrafodelista"/>
+        <w:numPr>
+          <w:ilvl w:val="0"/>
+          <w:numId w:val="21"/>
+        </w:numPr>
+        <w:spacing w:before="240"/>
+        <w:jc w:val="both"/>
+        <w:rPr>
+          <w:b/>
+          <w:color w:val="000000" w:themeColor="text1"/>
+          <w:shd w:val="clear" w:color="auto" w:fill="FFFFFF"/>
+          <w:lang w:val="es-PY"/>
+        </w:rPr>
+      </w:pPr>
+      <w:r>
+        <w:rPr>
+          <w:b/>
+          <w:color w:val="000000" w:themeColor="text1"/>
+          <w:shd w:val="clear" w:color="auto" w:fill="FFFFFF"/>
+          <w:lang w:val="es-PY"/>
+        </w:rPr>
+        <w:t>RESULTADOS Y DISCUCIONES</w:t>
+      </w:r>
+    </w:p>
+    <w:p>
+      <w:pPr>
+        <w:spacing w:before="240"/>
+        <w:jc w:val="both"/>
+        <w:rPr>
+          <w:b/>
+          <w:color w:val="000000" w:themeColor="text1"/>
+          <w:shd w:val="clear" w:color="auto" w:fill="FFFFFF"/>
+          <w:lang w:val="es-PY"/>
+        </w:rPr>
+      </w:pPr>
+      <w:r>
+        <w:rPr>
+          <w:b/>
+          <w:color w:val="000000" w:themeColor="text1"/>
+          <w:shd w:val="clear" w:color="auto" w:fill="FFFFFF"/>
+          <w:lang w:val="es-PY"/>
+        </w:rPr>
+        <w:t>AGREGAR MOKAPS</w:t>
+      </w:r>
+    </w:p>
+    <w:p>
+      <w:pPr>
+        <w:spacing w:before="240"/>
+        <w:jc w:val="both"/>
+        <w:rPr>
+          <w:b/>
+          <w:color w:val="000000" w:themeColor="text1"/>
+          <w:shd w:val="clear" w:color="auto" w:fill="FFFFFF"/>
+          <w:lang w:val="es-PY"/>
+        </w:rPr>
+      </w:pPr>
+      <w:r>
+        <w:rPr>
+          <w:b/>
+          <w:color w:val="000000" w:themeColor="text1"/>
+          <w:shd w:val="clear" w:color="auto" w:fill="FFFFFF"/>
+          <w:lang w:val="es-PY"/>
+        </w:rPr>
+        <w:t>DESARROLLO DE APLICACIÓN MOVIL, WEB Y API</w:t>
+      </w:r>
+    </w:p>
+    <w:p>
+      <w:pPr>
+        <w:pStyle w:val="Prrafodelista"/>
+        <w:numPr>
+          <w:ilvl w:val="0"/>
+          <w:numId w:val="28"/>
+        </w:numPr>
+        <w:spacing w:before="240" w:line="360" w:lineRule="auto"/>
+        <w:jc w:val="both"/>
+        <w:rPr>
+          <w:rStyle w:val="Ttulo3Car"/>
+          <w:rFonts w:ascii="Times New Roman" w:hAnsi="Times New Roman" w:cs="Times New Roman"/>
+          <w:b w:val="0"/>
+          <w:bCs w:val="0"/>
+          <w:i w:val="0"/>
+          <w:szCs w:val="24"/>
+          <w:lang w:val="es-PY" w:eastAsia="en-US"/>
+        </w:rPr>
+      </w:pPr>
+      <w:r>
+        <w:rPr>
+          <w:rFonts w:ascii="Times New Roman" w:hAnsi="Times New Roman" w:cs="Times New Roman"/>
+          <w:sz w:val="24"/>
+          <w:szCs w:val="24"/>
+          <w:highlight w:val="yellow"/>
+        </w:rPr>
+        <w:t xml:space="preserve">Desarrollar </w:t>
+      </w:r>
+      <w:r>
+        <w:rPr>
+          <w:rFonts w:ascii="Times New Roman" w:hAnsi="Times New Roman" w:cs="Times New Roman"/>
+          <w:bCs/>
+          <w:sz w:val="24"/>
+          <w:szCs w:val="24"/>
+          <w:highlight w:val="yellow"/>
+          <w:lang w:val="es-PY"/>
+        </w:rPr>
+        <w:t>una aplicación móvil</w:t>
+      </w:r>
+      <w:r>
+        <w:rPr>
+          <w:rFonts w:ascii="Times New Roman" w:hAnsi="Times New Roman" w:cs="Times New Roman"/>
+          <w:bCs/>
+          <w:sz w:val="24"/>
+          <w:szCs w:val="24"/>
+          <w:lang w:val="es-PY"/>
+        </w:rPr>
+        <w:t xml:space="preserve"> para la búsqueda de productos en negocios de Encarnación mediante geolocalización.</w:t>
+      </w:r>
+    </w:p>
+    <w:p>
+      <w:pPr>
+        <w:pStyle w:val="Prrafodelista"/>
+        <w:numPr>
+          <w:ilvl w:val="0"/>
+          <w:numId w:val="27"/>
+        </w:numPr>
+        <w:spacing w:before="240" w:line="360" w:lineRule="auto"/>
+        <w:jc w:val="both"/>
+        <w:rPr>
+          <w:rFonts w:ascii="Times New Roman" w:hAnsi="Times New Roman" w:cs="Times New Roman"/>
+          <w:sz w:val="24"/>
+          <w:szCs w:val="24"/>
+          <w:lang w:val="es-PY"/>
+        </w:rPr>
+      </w:pPr>
+      <w:r>
+        <w:rPr>
+          <w:rFonts w:ascii="Times New Roman" w:hAnsi="Times New Roman" w:cs="Times New Roman"/>
+          <w:color w:val="000000"/>
+          <w:sz w:val="24"/>
+          <w:szCs w:val="24"/>
+        </w:rPr>
+        <w:t>Recabar información sobre los mecanismos de promoción de negocios Encarnacenos.</w:t>
+      </w:r>
+    </w:p>
+    <w:p>
+      <w:pPr>
+        <w:pStyle w:val="Prrafodelista"/>
+        <w:numPr>
+          <w:ilvl w:val="0"/>
+          <w:numId w:val="27"/>
+        </w:numPr>
+        <w:spacing w:before="240" w:line="360" w:lineRule="auto"/>
+        <w:jc w:val="both"/>
+        <w:rPr>
+          <w:rFonts w:ascii="Times New Roman" w:hAnsi="Times New Roman" w:cs="Times New Roman"/>
+          <w:sz w:val="24"/>
+          <w:szCs w:val="24"/>
+          <w:lang w:val="es-PY"/>
+        </w:rPr>
+      </w:pPr>
+      <w:r>
+        <w:rPr>
+          <w:rFonts w:ascii="Times New Roman" w:hAnsi="Times New Roman" w:cs="Times New Roman"/>
+          <w:color w:val="000000"/>
+          <w:sz w:val="24"/>
+          <w:szCs w:val="24"/>
+        </w:rPr>
+        <w:t>Determinar los requerimientos de la aplicación móvil para la geolocalización de negocios de la cuidad de encarnación.</w:t>
+      </w:r>
+    </w:p>
+    <w:p>
+      <w:pPr>
+        <w:pStyle w:val="Prrafodelista"/>
+        <w:numPr>
+          <w:ilvl w:val="0"/>
+          <w:numId w:val="27"/>
+        </w:numPr>
+        <w:spacing w:before="240" w:line="360" w:lineRule="auto"/>
+        <w:jc w:val="both"/>
+        <w:rPr>
+          <w:rFonts w:ascii="Times New Roman" w:hAnsi="Times New Roman" w:cs="Times New Roman"/>
+          <w:sz w:val="24"/>
+          <w:szCs w:val="24"/>
+          <w:lang w:val="es-PY"/>
+        </w:rPr>
+      </w:pPr>
+      <w:r>
+        <w:rPr>
+          <w:rFonts w:ascii="Times New Roman" w:hAnsi="Times New Roman" w:cs="Times New Roman"/>
+          <w:color w:val="000000"/>
+          <w:sz w:val="24"/>
+          <w:szCs w:val="24"/>
+        </w:rPr>
+        <w:t>Diseñar una interfaz de administrador.</w:t>
+      </w:r>
+    </w:p>
+    <w:p>
+      <w:pPr>
+        <w:pStyle w:val="Prrafodelista"/>
+        <w:numPr>
+          <w:ilvl w:val="0"/>
+          <w:numId w:val="27"/>
+        </w:numPr>
+        <w:spacing w:before="240" w:line="360" w:lineRule="auto"/>
+        <w:jc w:val="both"/>
+        <w:rPr>
+          <w:rFonts w:ascii="Times New Roman" w:hAnsi="Times New Roman" w:cs="Times New Roman"/>
+          <w:sz w:val="24"/>
+          <w:szCs w:val="24"/>
+          <w:lang w:val="es-PY"/>
+        </w:rPr>
+      </w:pPr>
+      <w:r>
+        <w:rPr>
+          <w:rFonts w:ascii="Times New Roman" w:hAnsi="Times New Roman" w:cs="Times New Roman"/>
+          <w:color w:val="000000"/>
+          <w:sz w:val="24"/>
+          <w:szCs w:val="24"/>
+        </w:rPr>
+        <w:t>Diseñar un web service para disponer los datos.</w:t>
+      </w:r>
+    </w:p>
+    <w:p>
+      <w:pPr>
+        <w:pStyle w:val="Prrafodelista"/>
+        <w:numPr>
+          <w:ilvl w:val="0"/>
+          <w:numId w:val="27"/>
+        </w:numPr>
+        <w:spacing w:before="240" w:line="360" w:lineRule="auto"/>
+        <w:jc w:val="both"/>
+        <w:rPr>
+          <w:rFonts w:ascii="Times New Roman" w:hAnsi="Times New Roman" w:cs="Times New Roman"/>
+          <w:sz w:val="24"/>
+          <w:szCs w:val="24"/>
+          <w:highlight w:val="yellow"/>
+          <w:lang w:val="es-PY"/>
+        </w:rPr>
+      </w:pPr>
+      <w:r>
+        <w:rPr>
+          <w:rFonts w:ascii="Times New Roman" w:hAnsi="Times New Roman" w:cs="Times New Roman"/>
+          <w:color w:val="000000"/>
+          <w:sz w:val="24"/>
+          <w:szCs w:val="24"/>
+          <w:highlight w:val="yellow"/>
+        </w:rPr>
+        <w:t>Desarrollar la aplicación móvil.</w:t>
+      </w:r>
+    </w:p>
+    <w:p>
+      <w:pPr>
+        <w:pStyle w:val="Prrafodelista"/>
+        <w:numPr>
+          <w:ilvl w:val="0"/>
+          <w:numId w:val="27"/>
+        </w:numPr>
+        <w:spacing w:before="240" w:line="360" w:lineRule="auto"/>
+        <w:jc w:val="both"/>
+        <w:rPr>
+          <w:rFonts w:ascii="Times New Roman" w:hAnsi="Times New Roman" w:cs="Times New Roman"/>
+          <w:sz w:val="24"/>
+          <w:szCs w:val="24"/>
+          <w:highlight w:val="yellow"/>
+          <w:lang w:val="es-PY"/>
+        </w:rPr>
+      </w:pPr>
+      <w:r>
+        <w:rPr>
+          <w:rFonts w:ascii="Times New Roman" w:hAnsi="Times New Roman" w:cs="Times New Roman"/>
+          <w:color w:val="000000"/>
+          <w:sz w:val="24"/>
+          <w:szCs w:val="24"/>
+          <w:highlight w:val="yellow"/>
+        </w:rPr>
+        <w:t>Obtener un margen de aceptación de usuarios.</w:t>
+      </w:r>
+    </w:p>
+    <w:p>
+      <w:pPr>
+        <w:spacing w:before="240"/>
+        <w:jc w:val="both"/>
+        <w:rPr>
+          <w:b/>
+          <w:color w:val="000000" w:themeColor="text1"/>
+          <w:shd w:val="clear" w:color="auto" w:fill="FFFFFF"/>
+          <w:lang w:val="es-PY"/>
+        </w:rPr>
+      </w:pPr>
+    </w:p>
+    <w:p>
+      <w:pPr>
         <w:jc w:val="both"/>
         <w:rPr>
           <w:lang w:val="es-PY"/>
@@ -12173,8 +11760,8 @@
       <w:pPr>
         <w:jc w:val="both"/>
         <w:sectPr>
-          <w:headerReference w:type="default" r:id="rId18"/>
-          <w:footerReference w:type="default" r:id="rId19"/>
+          <w:headerReference w:type="default" r:id="rId19"/>
+          <w:footerReference w:type="default" r:id="rId20"/>
           <w:type w:val="continuous"/>
           <w:pgSz w:w="12240" w:h="15840"/>
           <w:pgMar w:top="426" w:right="1440" w:bottom="1440" w:left="1440" w:header="709" w:footer="709" w:gutter="0"/>
@@ -12183,9 +11770,9 @@
           <w:docGrid w:linePitch="360"/>
         </w:sectPr>
       </w:pPr>
-      <w:bookmarkStart w:id="25" w:name="_Toc310587489"/>
+      <w:bookmarkStart w:id="26" w:name="_Toc310587489"/>
       <w:bookmarkEnd w:id="0"/>
-      <w:bookmarkEnd w:id="25"/>
+      <w:bookmarkEnd w:id="26"/>
     </w:p>
     <w:p>
       <w:pPr>
@@ -12195,12 +11782,12 @@
           <w:numId w:val="21"/>
         </w:numPr>
       </w:pPr>
-      <w:bookmarkStart w:id="26" w:name="_Toc70882787"/>
+      <w:bookmarkStart w:id="27" w:name="_Toc70882787"/>
       <w:r>
         <w:lastRenderedPageBreak/>
         <w:t>REFERENCIAS BIBLIOGRÁFICAS.</w:t>
       </w:r>
-      <w:bookmarkEnd w:id="26"/>
+      <w:bookmarkEnd w:id="27"/>
       <w:r>
         <w:t xml:space="preserve"> </w:t>
       </w:r>
@@ -14655,14 +14242,14 @@
       <w:pPr>
         <w:pStyle w:val="Ttulo1"/>
       </w:pPr>
-      <w:bookmarkStart w:id="27" w:name="_Toc70875305"/>
-      <w:bookmarkStart w:id="28" w:name="_Toc70882788"/>
+      <w:bookmarkStart w:id="28" w:name="_Toc70875305"/>
+      <w:bookmarkStart w:id="29" w:name="_Toc70882788"/>
       <w:r>
         <w:lastRenderedPageBreak/>
         <w:t>Carta-pedido de aprobación de proyecto</w:t>
       </w:r>
-      <w:bookmarkEnd w:id="27"/>
       <w:bookmarkEnd w:id="28"/>
+      <w:bookmarkEnd w:id="29"/>
     </w:p>
     <w:p>
       <w:pPr>
@@ -14949,7 +14536,7 @@
         </w:rPr>
         <w:t xml:space="preserve">      (0995369092 – </w:t>
       </w:r>
-      <w:hyperlink r:id="rId20">
+      <w:hyperlink r:id="rId21">
         <w:r>
           <w:rPr>
             <w:rStyle w:val="EnlacedeInternet"/>
@@ -15066,14 +14653,14 @@
         <w:pStyle w:val="Ttulo1"/>
         <w:spacing w:before="240" w:after="200" w:line="360" w:lineRule="auto"/>
       </w:pPr>
-      <w:bookmarkStart w:id="29" w:name="_Toc70875303"/>
-      <w:bookmarkStart w:id="30" w:name="_Toc70882789"/>
+      <w:bookmarkStart w:id="30" w:name="_Toc70875303"/>
+      <w:bookmarkStart w:id="31" w:name="_Toc70882789"/>
       <w:r>
         <w:lastRenderedPageBreak/>
         <w:t>Presupuesto tentativo de la investigación</w:t>
       </w:r>
-      <w:bookmarkEnd w:id="29"/>
       <w:bookmarkEnd w:id="30"/>
+      <w:bookmarkEnd w:id="31"/>
     </w:p>
     <w:tbl>
       <w:tblPr>
@@ -15531,9 +15118,9 @@
       </w:pPr>
     </w:p>
     <w:sectPr>
-      <w:headerReference w:type="default" r:id="rId21"/>
-      <w:footerReference w:type="default" r:id="rId22"/>
-      <w:headerReference w:type="first" r:id="rId23"/>
+      <w:headerReference w:type="default" r:id="rId22"/>
+      <w:footerReference w:type="default" r:id="rId23"/>
+      <w:headerReference w:type="first" r:id="rId24"/>
       <w:pgSz w:w="12240" w:h="15840"/>
       <w:pgMar w:top="1440" w:right="1440" w:bottom="1440" w:left="1440" w:header="709" w:footer="709" w:gutter="0"/>
       <w:cols w:space="720"/>
@@ -15546,7 +15133,7 @@
 </file>
 
 <file path=word/endnotes.xml><?xml version="1.0" encoding="utf-8"?>
-<w:endnotes xmlns:wpc="http://schemas.microsoft.com/office/word/2010/wordprocessingCanvas" xmlns:cx="http://schemas.microsoft.com/office/drawing/2014/chartex" xmlns:cx1="http://schemas.microsoft.com/office/drawing/2015/9/8/chartex" xmlns:cx2="http://schemas.microsoft.com/office/drawing/2015/10/21/chartex" xmlns:cx3="http://schemas.microsoft.com/office/drawing/2016/5/9/chartex" xmlns:cx4="http://schemas.microsoft.com/office/drawing/2016/5/10/chartex" xmlns:cx5="http://schemas.microsoft.com/office/drawing/2016/5/11/chartex" xmlns:cx6="http://schemas.microsoft.com/office/drawing/2016/5/12/chartex" xmlns:cx7="http://schemas.microsoft.com/office/drawing/2016/5/13/chartex" xmlns:cx8="http://schemas.microsoft.com/office/drawing/2016/5/14/chartex" xmlns:mc="http://schemas.openxmlformats.org/markup-compatibility/2006" xmlns:aink="http://schemas.microsoft.com/office/drawing/2016/ink" xmlns:am3d="http://schemas.microsoft.com/office/drawing/2017/model3d" xmlns:o="urn:schemas-microsoft-com:office:office" xmlns:r="http://schemas.openxmlformats.org/officeDocument/2006/relationships" xmlns:m="http://schemas.openxmlformats.org/officeDocument/2006/math" xmlns:v="urn:schemas-microsoft-com:vml" xmlns:wp14="http://schemas.microsoft.com/office/word/2010/wordprocessingDrawing" xmlns:wp="http://schemas.openxmlformats.org/drawingml/2006/wordprocessingDrawing" xmlns:w10="urn:schemas-microsoft-com:office:word" xmlns:w="http://schemas.openxmlformats.org/wordprocessingml/2006/main" xmlns:w14="http://schemas.microsoft.com/office/word/2010/wordml" xmlns:w15="http://schemas.microsoft.com/office/word/2012/wordml" xmlns:w16cex="http://schemas.microsoft.com/office/word/2018/wordml/cex" xmlns:w16cid="http://schemas.microsoft.com/office/word/2016/wordml/cid" xmlns:w16="http://schemas.microsoft.com/office/word/2018/wordml" xmlns:w16se="http://schemas.microsoft.com/office/word/2015/wordml/symex" xmlns:wpg="http://schemas.microsoft.com/office/word/2010/wordprocessingGroup" xmlns:wpi="http://schemas.microsoft.com/office/word/2010/wordprocessingInk" xmlns:wne="http://schemas.microsoft.com/office/word/2006/wordml" xmlns:wps="http://schemas.microsoft.com/office/word/2010/wordprocessingShape" mc:Ignorable="w14 w15 w16se w16cid w16 w16cex wp14">
+<w:endnotes xmlns:wpc="http://schemas.microsoft.com/office/word/2010/wordprocessingCanvas" xmlns:cx="http://schemas.microsoft.com/office/drawing/2014/chartex" xmlns:mc="http://schemas.openxmlformats.org/markup-compatibility/2006" xmlns:o="urn:schemas-microsoft-com:office:office" xmlns:r="http://schemas.openxmlformats.org/officeDocument/2006/relationships" xmlns:m="http://schemas.openxmlformats.org/officeDocument/2006/math" xmlns:v="urn:schemas-microsoft-com:vml" xmlns:wp14="http://schemas.microsoft.com/office/word/2010/wordprocessingDrawing" xmlns:wp="http://schemas.openxmlformats.org/drawingml/2006/wordprocessingDrawing" xmlns:w10="urn:schemas-microsoft-com:office:word" xmlns:w="http://schemas.openxmlformats.org/wordprocessingml/2006/main" xmlns:w14="http://schemas.microsoft.com/office/word/2010/wordml" xmlns:w15="http://schemas.microsoft.com/office/word/2012/wordml" xmlns:w16se="http://schemas.microsoft.com/office/word/2015/wordml/symex" xmlns:wpg="http://schemas.microsoft.com/office/word/2010/wordprocessingGroup" xmlns:wpi="http://schemas.microsoft.com/office/word/2010/wordprocessingInk" xmlns:wne="http://schemas.microsoft.com/office/word/2006/wordml" xmlns:wps="http://schemas.microsoft.com/office/word/2010/wordprocessingShape" mc:Ignorable="w14 w15 w16se wp14">
   <w:endnote w:type="separator" w:id="-1">
     <w:p>
       <w:pPr>
@@ -15571,7 +15158,7 @@
 </file>
 
 <file path=word/footer1.xml><?xml version="1.0" encoding="utf-8"?>
-<w:ftr xmlns:wpc="http://schemas.microsoft.com/office/word/2010/wordprocessingCanvas" xmlns:cx="http://schemas.microsoft.com/office/drawing/2014/chartex" xmlns:cx1="http://schemas.microsoft.com/office/drawing/2015/9/8/chartex" xmlns:cx2="http://schemas.microsoft.com/office/drawing/2015/10/21/chartex" xmlns:cx3="http://schemas.microsoft.com/office/drawing/2016/5/9/chartex" xmlns:cx4="http://schemas.microsoft.com/office/drawing/2016/5/10/chartex" xmlns:cx5="http://schemas.microsoft.com/office/drawing/2016/5/11/chartex" xmlns:cx6="http://schemas.microsoft.com/office/drawing/2016/5/12/chartex" xmlns:cx7="http://schemas.microsoft.com/office/drawing/2016/5/13/chartex" xmlns:cx8="http://schemas.microsoft.com/office/drawing/2016/5/14/chartex" xmlns:mc="http://schemas.openxmlformats.org/markup-compatibility/2006" xmlns:aink="http://schemas.microsoft.com/office/drawing/2016/ink" xmlns:am3d="http://schemas.microsoft.com/office/drawing/2017/model3d" xmlns:o="urn:schemas-microsoft-com:office:office" xmlns:r="http://schemas.openxmlformats.org/officeDocument/2006/relationships" xmlns:m="http://schemas.openxmlformats.org/officeDocument/2006/math" xmlns:v="urn:schemas-microsoft-com:vml" xmlns:wp14="http://schemas.microsoft.com/office/word/2010/wordprocessingDrawing" xmlns:wp="http://schemas.openxmlformats.org/drawingml/2006/wordprocessingDrawing" xmlns:w10="urn:schemas-microsoft-com:office:word" xmlns:w="http://schemas.openxmlformats.org/wordprocessingml/2006/main" xmlns:w14="http://schemas.microsoft.com/office/word/2010/wordml" xmlns:w15="http://schemas.microsoft.com/office/word/2012/wordml" xmlns:w16cex="http://schemas.microsoft.com/office/word/2018/wordml/cex" xmlns:w16cid="http://schemas.microsoft.com/office/word/2016/wordml/cid" xmlns:w16="http://schemas.microsoft.com/office/word/2018/wordml" xmlns:w16se="http://schemas.microsoft.com/office/word/2015/wordml/symex" xmlns:wpg="http://schemas.microsoft.com/office/word/2010/wordprocessingGroup" xmlns:wpi="http://schemas.microsoft.com/office/word/2010/wordprocessingInk" xmlns:wne="http://schemas.microsoft.com/office/word/2006/wordml" xmlns:wps="http://schemas.microsoft.com/office/word/2010/wordprocessingShape" mc:Ignorable="w14 w15 w16se w16cid w16 w16cex wp14">
+<w:ftr xmlns:wpc="http://schemas.microsoft.com/office/word/2010/wordprocessingCanvas" xmlns:cx="http://schemas.microsoft.com/office/drawing/2014/chartex" xmlns:mc="http://schemas.openxmlformats.org/markup-compatibility/2006" xmlns:o="urn:schemas-microsoft-com:office:office" xmlns:r="http://schemas.openxmlformats.org/officeDocument/2006/relationships" xmlns:m="http://schemas.openxmlformats.org/officeDocument/2006/math" xmlns:v="urn:schemas-microsoft-com:vml" xmlns:wp14="http://schemas.microsoft.com/office/word/2010/wordprocessingDrawing" xmlns:wp="http://schemas.openxmlformats.org/drawingml/2006/wordprocessingDrawing" xmlns:w10="urn:schemas-microsoft-com:office:word" xmlns:w="http://schemas.openxmlformats.org/wordprocessingml/2006/main" xmlns:w14="http://schemas.microsoft.com/office/word/2010/wordml" xmlns:w15="http://schemas.microsoft.com/office/word/2012/wordml" xmlns:w16se="http://schemas.microsoft.com/office/word/2015/wordml/symex" xmlns:wpg="http://schemas.microsoft.com/office/word/2010/wordprocessingGroup" xmlns:wpi="http://schemas.microsoft.com/office/word/2010/wordprocessingInk" xmlns:wne="http://schemas.microsoft.com/office/word/2006/wordml" xmlns:wps="http://schemas.microsoft.com/office/word/2010/wordprocessingShape" mc:Ignorable="w14 w15 w16se wp14">
   <w:p>
     <w:pPr>
       <w:pStyle w:val="Piedepgina"/>
@@ -15582,7 +15169,7 @@
 </file>
 
 <file path=word/footer2.xml><?xml version="1.0" encoding="utf-8"?>
-<w:ftr xmlns:wpc="http://schemas.microsoft.com/office/word/2010/wordprocessingCanvas" xmlns:cx="http://schemas.microsoft.com/office/drawing/2014/chartex" xmlns:cx1="http://schemas.microsoft.com/office/drawing/2015/9/8/chartex" xmlns:cx2="http://schemas.microsoft.com/office/drawing/2015/10/21/chartex" xmlns:cx3="http://schemas.microsoft.com/office/drawing/2016/5/9/chartex" xmlns:cx4="http://schemas.microsoft.com/office/drawing/2016/5/10/chartex" xmlns:cx5="http://schemas.microsoft.com/office/drawing/2016/5/11/chartex" xmlns:cx6="http://schemas.microsoft.com/office/drawing/2016/5/12/chartex" xmlns:cx7="http://schemas.microsoft.com/office/drawing/2016/5/13/chartex" xmlns:cx8="http://schemas.microsoft.com/office/drawing/2016/5/14/chartex" xmlns:mc="http://schemas.openxmlformats.org/markup-compatibility/2006" xmlns:aink="http://schemas.microsoft.com/office/drawing/2016/ink" xmlns:am3d="http://schemas.microsoft.com/office/drawing/2017/model3d" xmlns:o="urn:schemas-microsoft-com:office:office" xmlns:r="http://schemas.openxmlformats.org/officeDocument/2006/relationships" xmlns:m="http://schemas.openxmlformats.org/officeDocument/2006/math" xmlns:v="urn:schemas-microsoft-com:vml" xmlns:wp14="http://schemas.microsoft.com/office/word/2010/wordprocessingDrawing" xmlns:wp="http://schemas.openxmlformats.org/drawingml/2006/wordprocessingDrawing" xmlns:w10="urn:schemas-microsoft-com:office:word" xmlns:w="http://schemas.openxmlformats.org/wordprocessingml/2006/main" xmlns:w14="http://schemas.microsoft.com/office/word/2010/wordml" xmlns:w15="http://schemas.microsoft.com/office/word/2012/wordml" xmlns:w16cex="http://schemas.microsoft.com/office/word/2018/wordml/cex" xmlns:w16cid="http://schemas.microsoft.com/office/word/2016/wordml/cid" xmlns:w16="http://schemas.microsoft.com/office/word/2018/wordml" xmlns:w16se="http://schemas.microsoft.com/office/word/2015/wordml/symex" xmlns:wpg="http://schemas.microsoft.com/office/word/2010/wordprocessingGroup" xmlns:wpi="http://schemas.microsoft.com/office/word/2010/wordprocessingInk" xmlns:wne="http://schemas.microsoft.com/office/word/2006/wordml" xmlns:wps="http://schemas.microsoft.com/office/word/2010/wordprocessingShape" mc:Ignorable="w14 w15 w16se w16cid w16 w16cex wp14">
+<w:ftr xmlns:wpc="http://schemas.microsoft.com/office/word/2010/wordprocessingCanvas" xmlns:cx="http://schemas.microsoft.com/office/drawing/2014/chartex" xmlns:mc="http://schemas.openxmlformats.org/markup-compatibility/2006" xmlns:o="urn:schemas-microsoft-com:office:office" xmlns:r="http://schemas.openxmlformats.org/officeDocument/2006/relationships" xmlns:m="http://schemas.openxmlformats.org/officeDocument/2006/math" xmlns:v="urn:schemas-microsoft-com:vml" xmlns:wp14="http://schemas.microsoft.com/office/word/2010/wordprocessingDrawing" xmlns:wp="http://schemas.openxmlformats.org/drawingml/2006/wordprocessingDrawing" xmlns:w10="urn:schemas-microsoft-com:office:word" xmlns:w="http://schemas.openxmlformats.org/wordprocessingml/2006/main" xmlns:w14="http://schemas.microsoft.com/office/word/2010/wordml" xmlns:w15="http://schemas.microsoft.com/office/word/2012/wordml" xmlns:w16se="http://schemas.microsoft.com/office/word/2015/wordml/symex" xmlns:wpg="http://schemas.microsoft.com/office/word/2010/wordprocessingGroup" xmlns:wpi="http://schemas.microsoft.com/office/word/2010/wordprocessingInk" xmlns:wne="http://schemas.microsoft.com/office/word/2006/wordml" xmlns:wps="http://schemas.microsoft.com/office/word/2010/wordprocessingShape" mc:Ignorable="w14 w15 w16se wp14">
   <w:p>
     <w:pPr>
       <w:pStyle w:val="Piedepgina"/>
@@ -15592,7 +15179,7 @@
 </file>
 
 <file path=word/footer3.xml><?xml version="1.0" encoding="utf-8"?>
-<w:ftr xmlns:wpc="http://schemas.microsoft.com/office/word/2010/wordprocessingCanvas" xmlns:cx="http://schemas.microsoft.com/office/drawing/2014/chartex" xmlns:cx1="http://schemas.microsoft.com/office/drawing/2015/9/8/chartex" xmlns:cx2="http://schemas.microsoft.com/office/drawing/2015/10/21/chartex" xmlns:cx3="http://schemas.microsoft.com/office/drawing/2016/5/9/chartex" xmlns:cx4="http://schemas.microsoft.com/office/drawing/2016/5/10/chartex" xmlns:cx5="http://schemas.microsoft.com/office/drawing/2016/5/11/chartex" xmlns:cx6="http://schemas.microsoft.com/office/drawing/2016/5/12/chartex" xmlns:cx7="http://schemas.microsoft.com/office/drawing/2016/5/13/chartex" xmlns:cx8="http://schemas.microsoft.com/office/drawing/2016/5/14/chartex" xmlns:mc="http://schemas.openxmlformats.org/markup-compatibility/2006" xmlns:aink="http://schemas.microsoft.com/office/drawing/2016/ink" xmlns:am3d="http://schemas.microsoft.com/office/drawing/2017/model3d" xmlns:o="urn:schemas-microsoft-com:office:office" xmlns:r="http://schemas.openxmlformats.org/officeDocument/2006/relationships" xmlns:m="http://schemas.openxmlformats.org/officeDocument/2006/math" xmlns:v="urn:schemas-microsoft-com:vml" xmlns:wp14="http://schemas.microsoft.com/office/word/2010/wordprocessingDrawing" xmlns:wp="http://schemas.openxmlformats.org/drawingml/2006/wordprocessingDrawing" xmlns:w10="urn:schemas-microsoft-com:office:word" xmlns:w="http://schemas.openxmlformats.org/wordprocessingml/2006/main" xmlns:w14="http://schemas.microsoft.com/office/word/2010/wordml" xmlns:w15="http://schemas.microsoft.com/office/word/2012/wordml" xmlns:w16cex="http://schemas.microsoft.com/office/word/2018/wordml/cex" xmlns:w16cid="http://schemas.microsoft.com/office/word/2016/wordml/cid" xmlns:w16="http://schemas.microsoft.com/office/word/2018/wordml" xmlns:w16se="http://schemas.microsoft.com/office/word/2015/wordml/symex" xmlns:wpg="http://schemas.microsoft.com/office/word/2010/wordprocessingGroup" xmlns:wpi="http://schemas.microsoft.com/office/word/2010/wordprocessingInk" xmlns:wne="http://schemas.microsoft.com/office/word/2006/wordml" xmlns:wps="http://schemas.microsoft.com/office/word/2010/wordprocessingShape" mc:Ignorable="w14 w15 w16se w16cid w16 w16cex wp14">
+<w:ftr xmlns:wpc="http://schemas.microsoft.com/office/word/2010/wordprocessingCanvas" xmlns:cx="http://schemas.microsoft.com/office/drawing/2014/chartex" xmlns:mc="http://schemas.openxmlformats.org/markup-compatibility/2006" xmlns:o="urn:schemas-microsoft-com:office:office" xmlns:r="http://schemas.openxmlformats.org/officeDocument/2006/relationships" xmlns:m="http://schemas.openxmlformats.org/officeDocument/2006/math" xmlns:v="urn:schemas-microsoft-com:vml" xmlns:wp14="http://schemas.microsoft.com/office/word/2010/wordprocessingDrawing" xmlns:wp="http://schemas.openxmlformats.org/drawingml/2006/wordprocessingDrawing" xmlns:w10="urn:schemas-microsoft-com:office:word" xmlns:w="http://schemas.openxmlformats.org/wordprocessingml/2006/main" xmlns:w14="http://schemas.microsoft.com/office/word/2010/wordml" xmlns:w15="http://schemas.microsoft.com/office/word/2012/wordml" xmlns:w16se="http://schemas.microsoft.com/office/word/2015/wordml/symex" xmlns:wpg="http://schemas.microsoft.com/office/word/2010/wordprocessingGroup" xmlns:wpi="http://schemas.microsoft.com/office/word/2010/wordprocessingInk" xmlns:wne="http://schemas.microsoft.com/office/word/2006/wordml" xmlns:wps="http://schemas.microsoft.com/office/word/2010/wordprocessingShape" mc:Ignorable="w14 w15 w16se wp14">
   <w:p>
     <w:pPr>
       <w:pStyle w:val="Piedepgina"/>
@@ -15603,7 +15190,7 @@
 </file>
 
 <file path=word/footer4.xml><?xml version="1.0" encoding="utf-8"?>
-<w:ftr xmlns:wpc="http://schemas.microsoft.com/office/word/2010/wordprocessingCanvas" xmlns:cx="http://schemas.microsoft.com/office/drawing/2014/chartex" xmlns:cx1="http://schemas.microsoft.com/office/drawing/2015/9/8/chartex" xmlns:cx2="http://schemas.microsoft.com/office/drawing/2015/10/21/chartex" xmlns:cx3="http://schemas.microsoft.com/office/drawing/2016/5/9/chartex" xmlns:cx4="http://schemas.microsoft.com/office/drawing/2016/5/10/chartex" xmlns:cx5="http://schemas.microsoft.com/office/drawing/2016/5/11/chartex" xmlns:cx6="http://schemas.microsoft.com/office/drawing/2016/5/12/chartex" xmlns:cx7="http://schemas.microsoft.com/office/drawing/2016/5/13/chartex" xmlns:cx8="http://schemas.microsoft.com/office/drawing/2016/5/14/chartex" xmlns:mc="http://schemas.openxmlformats.org/markup-compatibility/2006" xmlns:aink="http://schemas.microsoft.com/office/drawing/2016/ink" xmlns:am3d="http://schemas.microsoft.com/office/drawing/2017/model3d" xmlns:o="urn:schemas-microsoft-com:office:office" xmlns:r="http://schemas.openxmlformats.org/officeDocument/2006/relationships" xmlns:m="http://schemas.openxmlformats.org/officeDocument/2006/math" xmlns:v="urn:schemas-microsoft-com:vml" xmlns:wp14="http://schemas.microsoft.com/office/word/2010/wordprocessingDrawing" xmlns:wp="http://schemas.openxmlformats.org/drawingml/2006/wordprocessingDrawing" xmlns:w10="urn:schemas-microsoft-com:office:word" xmlns:w="http://schemas.openxmlformats.org/wordprocessingml/2006/main" xmlns:w14="http://schemas.microsoft.com/office/word/2010/wordml" xmlns:w15="http://schemas.microsoft.com/office/word/2012/wordml" xmlns:w16cex="http://schemas.microsoft.com/office/word/2018/wordml/cex" xmlns:w16cid="http://schemas.microsoft.com/office/word/2016/wordml/cid" xmlns:w16="http://schemas.microsoft.com/office/word/2018/wordml" xmlns:w16se="http://schemas.microsoft.com/office/word/2015/wordml/symex" xmlns:wpg="http://schemas.microsoft.com/office/word/2010/wordprocessingGroup" xmlns:wpi="http://schemas.microsoft.com/office/word/2010/wordprocessingInk" xmlns:wne="http://schemas.microsoft.com/office/word/2006/wordml" xmlns:wps="http://schemas.microsoft.com/office/word/2010/wordprocessingShape" mc:Ignorable="w14 w15 w16se w16cid w16 w16cex wp14">
+<w:ftr xmlns:wpc="http://schemas.microsoft.com/office/word/2010/wordprocessingCanvas" xmlns:cx="http://schemas.microsoft.com/office/drawing/2014/chartex" xmlns:mc="http://schemas.openxmlformats.org/markup-compatibility/2006" xmlns:o="urn:schemas-microsoft-com:office:office" xmlns:r="http://schemas.openxmlformats.org/officeDocument/2006/relationships" xmlns:m="http://schemas.openxmlformats.org/officeDocument/2006/math" xmlns:v="urn:schemas-microsoft-com:vml" xmlns:wp14="http://schemas.microsoft.com/office/word/2010/wordprocessingDrawing" xmlns:wp="http://schemas.openxmlformats.org/drawingml/2006/wordprocessingDrawing" xmlns:w10="urn:schemas-microsoft-com:office:word" xmlns:w="http://schemas.openxmlformats.org/wordprocessingml/2006/main" xmlns:w14="http://schemas.microsoft.com/office/word/2010/wordml" xmlns:w15="http://schemas.microsoft.com/office/word/2012/wordml" xmlns:w16se="http://schemas.microsoft.com/office/word/2015/wordml/symex" xmlns:wpg="http://schemas.microsoft.com/office/word/2010/wordprocessingGroup" xmlns:wpi="http://schemas.microsoft.com/office/word/2010/wordprocessingInk" xmlns:wne="http://schemas.microsoft.com/office/word/2006/wordml" xmlns:wps="http://schemas.microsoft.com/office/word/2010/wordprocessingShape" mc:Ignorable="w14 w15 w16se wp14">
   <w:p>
     <w:pPr>
       <w:pStyle w:val="Piedepgina"/>
@@ -15613,7 +15200,7 @@
 </file>
 
 <file path=word/footnotes.xml><?xml version="1.0" encoding="utf-8"?>
-<w:footnotes xmlns:wpc="http://schemas.microsoft.com/office/word/2010/wordprocessingCanvas" xmlns:cx="http://schemas.microsoft.com/office/drawing/2014/chartex" xmlns:cx1="http://schemas.microsoft.com/office/drawing/2015/9/8/chartex" xmlns:cx2="http://schemas.microsoft.com/office/drawing/2015/10/21/chartex" xmlns:cx3="http://schemas.microsoft.com/office/drawing/2016/5/9/chartex" xmlns:cx4="http://schemas.microsoft.com/office/drawing/2016/5/10/chartex" xmlns:cx5="http://schemas.microsoft.com/office/drawing/2016/5/11/chartex" xmlns:cx6="http://schemas.microsoft.com/office/drawing/2016/5/12/chartex" xmlns:cx7="http://schemas.microsoft.com/office/drawing/2016/5/13/chartex" xmlns:cx8="http://schemas.microsoft.com/office/drawing/2016/5/14/chartex" xmlns:mc="http://schemas.openxmlformats.org/markup-compatibility/2006" xmlns:aink="http://schemas.microsoft.com/office/drawing/2016/ink" xmlns:am3d="http://schemas.microsoft.com/office/drawing/2017/model3d" xmlns:o="urn:schemas-microsoft-com:office:office" xmlns:r="http://schemas.openxmlformats.org/officeDocument/2006/relationships" xmlns:m="http://schemas.openxmlformats.org/officeDocument/2006/math" xmlns:v="urn:schemas-microsoft-com:vml" xmlns:wp14="http://schemas.microsoft.com/office/word/2010/wordprocessingDrawing" xmlns:wp="http://schemas.openxmlformats.org/drawingml/2006/wordprocessingDrawing" xmlns:w10="urn:schemas-microsoft-com:office:word" xmlns:w="http://schemas.openxmlformats.org/wordprocessingml/2006/main" xmlns:w14="http://schemas.microsoft.com/office/word/2010/wordml" xmlns:w15="http://schemas.microsoft.com/office/word/2012/wordml" xmlns:w16cex="http://schemas.microsoft.com/office/word/2018/wordml/cex" xmlns:w16cid="http://schemas.microsoft.com/office/word/2016/wordml/cid" xmlns:w16="http://schemas.microsoft.com/office/word/2018/wordml" xmlns:w16se="http://schemas.microsoft.com/office/word/2015/wordml/symex" xmlns:wpg="http://schemas.microsoft.com/office/word/2010/wordprocessingGroup" xmlns:wpi="http://schemas.microsoft.com/office/word/2010/wordprocessingInk" xmlns:wne="http://schemas.microsoft.com/office/word/2006/wordml" xmlns:wps="http://schemas.microsoft.com/office/word/2010/wordprocessingShape" mc:Ignorable="w14 w15 w16se w16cid w16 w16cex wp14">
+<w:footnotes xmlns:wpc="http://schemas.microsoft.com/office/word/2010/wordprocessingCanvas" xmlns:cx="http://schemas.microsoft.com/office/drawing/2014/chartex" xmlns:mc="http://schemas.openxmlformats.org/markup-compatibility/2006" xmlns:o="urn:schemas-microsoft-com:office:office" xmlns:r="http://schemas.openxmlformats.org/officeDocument/2006/relationships" xmlns:m="http://schemas.openxmlformats.org/officeDocument/2006/math" xmlns:v="urn:schemas-microsoft-com:vml" xmlns:wp14="http://schemas.microsoft.com/office/word/2010/wordprocessingDrawing" xmlns:wp="http://schemas.openxmlformats.org/drawingml/2006/wordprocessingDrawing" xmlns:w10="urn:schemas-microsoft-com:office:word" xmlns:w="http://schemas.openxmlformats.org/wordprocessingml/2006/main" xmlns:w14="http://schemas.microsoft.com/office/word/2010/wordml" xmlns:w15="http://schemas.microsoft.com/office/word/2012/wordml" xmlns:w16se="http://schemas.microsoft.com/office/word/2015/wordml/symex" xmlns:wpg="http://schemas.microsoft.com/office/word/2010/wordprocessingGroup" xmlns:wpi="http://schemas.microsoft.com/office/word/2010/wordprocessingInk" xmlns:wne="http://schemas.microsoft.com/office/word/2006/wordml" xmlns:wps="http://schemas.microsoft.com/office/word/2010/wordprocessingShape" mc:Ignorable="w14 w15 w16se wp14">
   <w:footnote w:type="separator" w:id="-1">
     <w:p>
       <w:pPr>
@@ -15638,7 +15225,7 @@
 </file>
 
 <file path=word/header1.xml><?xml version="1.0" encoding="utf-8"?>
-<w:hdr xmlns:wpc="http://schemas.microsoft.com/office/word/2010/wordprocessingCanvas" xmlns:cx="http://schemas.microsoft.com/office/drawing/2014/chartex" xmlns:cx1="http://schemas.microsoft.com/office/drawing/2015/9/8/chartex" xmlns:cx2="http://schemas.microsoft.com/office/drawing/2015/10/21/chartex" xmlns:cx3="http://schemas.microsoft.com/office/drawing/2016/5/9/chartex" xmlns:cx4="http://schemas.microsoft.com/office/drawing/2016/5/10/chartex" xmlns:cx5="http://schemas.microsoft.com/office/drawing/2016/5/11/chartex" xmlns:cx6="http://schemas.microsoft.com/office/drawing/2016/5/12/chartex" xmlns:cx7="http://schemas.microsoft.com/office/drawing/2016/5/13/chartex" xmlns:cx8="http://schemas.microsoft.com/office/drawing/2016/5/14/chartex" xmlns:mc="http://schemas.openxmlformats.org/markup-compatibility/2006" xmlns:aink="http://schemas.microsoft.com/office/drawing/2016/ink" xmlns:am3d="http://schemas.microsoft.com/office/drawing/2017/model3d" xmlns:o="urn:schemas-microsoft-com:office:office" xmlns:r="http://schemas.openxmlformats.org/officeDocument/2006/relationships" xmlns:m="http://schemas.openxmlformats.org/officeDocument/2006/math" xmlns:v="urn:schemas-microsoft-com:vml" xmlns:wp14="http://schemas.microsoft.com/office/word/2010/wordprocessingDrawing" xmlns:wp="http://schemas.openxmlformats.org/drawingml/2006/wordprocessingDrawing" xmlns:w10="urn:schemas-microsoft-com:office:word" xmlns:w="http://schemas.openxmlformats.org/wordprocessingml/2006/main" xmlns:w14="http://schemas.microsoft.com/office/word/2010/wordml" xmlns:w15="http://schemas.microsoft.com/office/word/2012/wordml" xmlns:w16cex="http://schemas.microsoft.com/office/word/2018/wordml/cex" xmlns:w16cid="http://schemas.microsoft.com/office/word/2016/wordml/cid" xmlns:w16="http://schemas.microsoft.com/office/word/2018/wordml" xmlns:w16se="http://schemas.microsoft.com/office/word/2015/wordml/symex" xmlns:wpg="http://schemas.microsoft.com/office/word/2010/wordprocessingGroup" xmlns:wpi="http://schemas.microsoft.com/office/word/2010/wordprocessingInk" xmlns:wne="http://schemas.microsoft.com/office/word/2006/wordml" xmlns:wps="http://schemas.microsoft.com/office/word/2010/wordprocessingShape" mc:Ignorable="w14 w15 w16se w16cid w16 w16cex wp14">
+<w:hdr xmlns:wpc="http://schemas.microsoft.com/office/word/2010/wordprocessingCanvas" xmlns:cx="http://schemas.microsoft.com/office/drawing/2014/chartex" xmlns:mc="http://schemas.openxmlformats.org/markup-compatibility/2006" xmlns:o="urn:schemas-microsoft-com:office:office" xmlns:r="http://schemas.openxmlformats.org/officeDocument/2006/relationships" xmlns:m="http://schemas.openxmlformats.org/officeDocument/2006/math" xmlns:v="urn:schemas-microsoft-com:vml" xmlns:wp14="http://schemas.microsoft.com/office/word/2010/wordprocessingDrawing" xmlns:wp="http://schemas.openxmlformats.org/drawingml/2006/wordprocessingDrawing" xmlns:w10="urn:schemas-microsoft-com:office:word" xmlns:w="http://schemas.openxmlformats.org/wordprocessingml/2006/main" xmlns:w14="http://schemas.microsoft.com/office/word/2010/wordml" xmlns:w15="http://schemas.microsoft.com/office/word/2012/wordml" xmlns:w16se="http://schemas.microsoft.com/office/word/2015/wordml/symex" xmlns:wpg="http://schemas.microsoft.com/office/word/2010/wordprocessingGroup" xmlns:wpi="http://schemas.microsoft.com/office/word/2010/wordprocessingInk" xmlns:wne="http://schemas.microsoft.com/office/word/2006/wordml" xmlns:wps="http://schemas.microsoft.com/office/word/2010/wordprocessingShape" mc:Ignorable="w14 w15 w16se wp14">
   <w:p>
     <w:pPr>
       <w:pStyle w:val="Encabezado"/>
@@ -15745,7 +15332,7 @@
         </mc:Choice>
         <mc:Fallback>
           <w:pict>
-            <v:rect w14:anchorId="723A2849" id="Marco1" o:spid="_x0000_s1026" style="position:absolute;left:0;text-align:left;margin-left:-9.65pt;margin-top:.05pt;width:41.55pt;height:13.75pt;z-index:-251659264;visibility:visible;mso-wrap-style:square;mso-wrap-distance-left:0;mso-wrap-distance-top:0;mso-wrap-distance-right:0;mso-wrap-distance-bottom:0;mso-position-horizontal:right;mso-position-horizontal-relative:margin;mso-position-vertical:absolute;mso-position-vertical-relative:text;v-text-anchor:top" o:gfxdata="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" filled="f" stroked="f">
+            <v:rect w14:anchorId="723A2849" id="Marco1" o:spid="_x0000_s1026" style="position:absolute;left:0;text-align:left;margin-left:-9.65pt;margin-top:.05pt;width:41.55pt;height:13.75pt;z-index:-251659264;visibility:visible;mso-wrap-style:square;mso-wrap-distance-left:0;mso-wrap-distance-top:0;mso-wrap-distance-right:0;mso-wrap-distance-bottom:0;mso-position-horizontal:right;mso-position-horizontal-relative:margin;mso-position-vertical:absolute;mso-position-vertical-relative:text;v-text-anchor:top" o:gfxdata="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" filled="f" stroked="f">
               <v:textbox style="mso-fit-shape-to-text:t" inset="0,0,0,0">
                 <w:txbxContent>
                   <w:p>
@@ -15797,7 +15384,7 @@
 </file>
 
 <file path=word/header2.xml><?xml version="1.0" encoding="utf-8"?>
-<w:hdr xmlns:wpc="http://schemas.microsoft.com/office/word/2010/wordprocessingCanvas" xmlns:cx="http://schemas.microsoft.com/office/drawing/2014/chartex" xmlns:cx1="http://schemas.microsoft.com/office/drawing/2015/9/8/chartex" xmlns:cx2="http://schemas.microsoft.com/office/drawing/2015/10/21/chartex" xmlns:cx3="http://schemas.microsoft.com/office/drawing/2016/5/9/chartex" xmlns:cx4="http://schemas.microsoft.com/office/drawing/2016/5/10/chartex" xmlns:cx5="http://schemas.microsoft.com/office/drawing/2016/5/11/chartex" xmlns:cx6="http://schemas.microsoft.com/office/drawing/2016/5/12/chartex" xmlns:cx7="http://schemas.microsoft.com/office/drawing/2016/5/13/chartex" xmlns:cx8="http://schemas.microsoft.com/office/drawing/2016/5/14/chartex" xmlns:mc="http://schemas.openxmlformats.org/markup-compatibility/2006" xmlns:aink="http://schemas.microsoft.com/office/drawing/2016/ink" xmlns:am3d="http://schemas.microsoft.com/office/drawing/2017/model3d" xmlns:o="urn:schemas-microsoft-com:office:office" xmlns:r="http://schemas.openxmlformats.org/officeDocument/2006/relationships" xmlns:m="http://schemas.openxmlformats.org/officeDocument/2006/math" xmlns:v="urn:schemas-microsoft-com:vml" xmlns:wp14="http://schemas.microsoft.com/office/word/2010/wordprocessingDrawing" xmlns:wp="http://schemas.openxmlformats.org/drawingml/2006/wordprocessingDrawing" xmlns:w10="urn:schemas-microsoft-com:office:word" xmlns:w="http://schemas.openxmlformats.org/wordprocessingml/2006/main" xmlns:w14="http://schemas.microsoft.com/office/word/2010/wordml" xmlns:w15="http://schemas.microsoft.com/office/word/2012/wordml" xmlns:w16cex="http://schemas.microsoft.com/office/word/2018/wordml/cex" xmlns:w16cid="http://schemas.microsoft.com/office/word/2016/wordml/cid" xmlns:w16="http://schemas.microsoft.com/office/word/2018/wordml" xmlns:w16se="http://schemas.microsoft.com/office/word/2015/wordml/symex" xmlns:wpg="http://schemas.microsoft.com/office/word/2010/wordprocessingGroup" xmlns:wpi="http://schemas.microsoft.com/office/word/2010/wordprocessingInk" xmlns:wne="http://schemas.microsoft.com/office/word/2006/wordml" xmlns:wps="http://schemas.microsoft.com/office/word/2010/wordprocessingShape" mc:Ignorable="w14 w15 w16se w16cid w16 w16cex wp14">
+<w:hdr xmlns:wpc="http://schemas.microsoft.com/office/word/2010/wordprocessingCanvas" xmlns:cx="http://schemas.microsoft.com/office/drawing/2014/chartex" xmlns:mc="http://schemas.openxmlformats.org/markup-compatibility/2006" xmlns:o="urn:schemas-microsoft-com:office:office" xmlns:r="http://schemas.openxmlformats.org/officeDocument/2006/relationships" xmlns:m="http://schemas.openxmlformats.org/officeDocument/2006/math" xmlns:v="urn:schemas-microsoft-com:vml" xmlns:wp14="http://schemas.microsoft.com/office/word/2010/wordprocessingDrawing" xmlns:wp="http://schemas.openxmlformats.org/drawingml/2006/wordprocessingDrawing" xmlns:w10="urn:schemas-microsoft-com:office:word" xmlns:w="http://schemas.openxmlformats.org/wordprocessingml/2006/main" xmlns:w14="http://schemas.microsoft.com/office/word/2010/wordml" xmlns:w15="http://schemas.microsoft.com/office/word/2012/wordml" xmlns:w16se="http://schemas.microsoft.com/office/word/2015/wordml/symex" xmlns:wpg="http://schemas.microsoft.com/office/word/2010/wordprocessingGroup" xmlns:wpi="http://schemas.microsoft.com/office/word/2010/wordprocessingInk" xmlns:wne="http://schemas.microsoft.com/office/word/2006/wordml" xmlns:wps="http://schemas.microsoft.com/office/word/2010/wordprocessingShape" mc:Ignorable="w14 w15 w16se wp14">
   <w:p>
     <w:pPr>
       <w:pStyle w:val="Encabezado"/>
@@ -15807,7 +15394,7 @@
 </file>
 
 <file path=word/header3.xml><?xml version="1.0" encoding="utf-8"?>
-<w:hdr xmlns:wpc="http://schemas.microsoft.com/office/word/2010/wordprocessingCanvas" xmlns:cx="http://schemas.microsoft.com/office/drawing/2014/chartex" xmlns:cx1="http://schemas.microsoft.com/office/drawing/2015/9/8/chartex" xmlns:cx2="http://schemas.microsoft.com/office/drawing/2015/10/21/chartex" xmlns:cx3="http://schemas.microsoft.com/office/drawing/2016/5/9/chartex" xmlns:cx4="http://schemas.microsoft.com/office/drawing/2016/5/10/chartex" xmlns:cx5="http://schemas.microsoft.com/office/drawing/2016/5/11/chartex" xmlns:cx6="http://schemas.microsoft.com/office/drawing/2016/5/12/chartex" xmlns:cx7="http://schemas.microsoft.com/office/drawing/2016/5/13/chartex" xmlns:cx8="http://schemas.microsoft.com/office/drawing/2016/5/14/chartex" xmlns:mc="http://schemas.openxmlformats.org/markup-compatibility/2006" xmlns:aink="http://schemas.microsoft.com/office/drawing/2016/ink" xmlns:am3d="http://schemas.microsoft.com/office/drawing/2017/model3d" xmlns:o="urn:schemas-microsoft-com:office:office" xmlns:r="http://schemas.openxmlformats.org/officeDocument/2006/relationships" xmlns:m="http://schemas.openxmlformats.org/officeDocument/2006/math" xmlns:v="urn:schemas-microsoft-com:vml" xmlns:wp14="http://schemas.microsoft.com/office/word/2010/wordprocessingDrawing" xmlns:wp="http://schemas.openxmlformats.org/drawingml/2006/wordprocessingDrawing" xmlns:w10="urn:schemas-microsoft-com:office:word" xmlns:w="http://schemas.openxmlformats.org/wordprocessingml/2006/main" xmlns:w14="http://schemas.microsoft.com/office/word/2010/wordml" xmlns:w15="http://schemas.microsoft.com/office/word/2012/wordml" xmlns:w16cex="http://schemas.microsoft.com/office/word/2018/wordml/cex" xmlns:w16cid="http://schemas.microsoft.com/office/word/2016/wordml/cid" xmlns:w16="http://schemas.microsoft.com/office/word/2018/wordml" xmlns:w16se="http://schemas.microsoft.com/office/word/2015/wordml/symex" xmlns:wpg="http://schemas.microsoft.com/office/word/2010/wordprocessingGroup" xmlns:wpi="http://schemas.microsoft.com/office/word/2010/wordprocessingInk" xmlns:wne="http://schemas.microsoft.com/office/word/2006/wordml" xmlns:wps="http://schemas.microsoft.com/office/word/2010/wordprocessingShape" mc:Ignorable="w14 w15 w16se w16cid w16 w16cex wp14">
+<w:hdr xmlns:wpc="http://schemas.microsoft.com/office/word/2010/wordprocessingCanvas" xmlns:cx="http://schemas.microsoft.com/office/drawing/2014/chartex" xmlns:mc="http://schemas.openxmlformats.org/markup-compatibility/2006" xmlns:o="urn:schemas-microsoft-com:office:office" xmlns:r="http://schemas.openxmlformats.org/officeDocument/2006/relationships" xmlns:m="http://schemas.openxmlformats.org/officeDocument/2006/math" xmlns:v="urn:schemas-microsoft-com:vml" xmlns:wp14="http://schemas.microsoft.com/office/word/2010/wordprocessingDrawing" xmlns:wp="http://schemas.openxmlformats.org/drawingml/2006/wordprocessingDrawing" xmlns:w10="urn:schemas-microsoft-com:office:word" xmlns:w="http://schemas.openxmlformats.org/wordprocessingml/2006/main" xmlns:w14="http://schemas.microsoft.com/office/word/2010/wordml" xmlns:w15="http://schemas.microsoft.com/office/word/2012/wordml" xmlns:w16se="http://schemas.microsoft.com/office/word/2015/wordml/symex" xmlns:wpg="http://schemas.microsoft.com/office/word/2010/wordprocessingGroup" xmlns:wpi="http://schemas.microsoft.com/office/word/2010/wordprocessingInk" xmlns:wne="http://schemas.microsoft.com/office/word/2006/wordml" xmlns:wps="http://schemas.microsoft.com/office/word/2010/wordprocessingShape" mc:Ignorable="w14 w15 w16se wp14">
   <w:p>
     <w:pPr>
       <w:pStyle w:val="Encabezado"/>
@@ -15841,7 +15428,7 @@
 </file>
 
 <file path=word/header4.xml><?xml version="1.0" encoding="utf-8"?>
-<w:hdr xmlns:wpc="http://schemas.microsoft.com/office/word/2010/wordprocessingCanvas" xmlns:cx="http://schemas.microsoft.com/office/drawing/2014/chartex" xmlns:cx1="http://schemas.microsoft.com/office/drawing/2015/9/8/chartex" xmlns:cx2="http://schemas.microsoft.com/office/drawing/2015/10/21/chartex" xmlns:cx3="http://schemas.microsoft.com/office/drawing/2016/5/9/chartex" xmlns:cx4="http://schemas.microsoft.com/office/drawing/2016/5/10/chartex" xmlns:cx5="http://schemas.microsoft.com/office/drawing/2016/5/11/chartex" xmlns:cx6="http://schemas.microsoft.com/office/drawing/2016/5/12/chartex" xmlns:cx7="http://schemas.microsoft.com/office/drawing/2016/5/13/chartex" xmlns:cx8="http://schemas.microsoft.com/office/drawing/2016/5/14/chartex" xmlns:mc="http://schemas.openxmlformats.org/markup-compatibility/2006" xmlns:aink="http://schemas.microsoft.com/office/drawing/2016/ink" xmlns:am3d="http://schemas.microsoft.com/office/drawing/2017/model3d" xmlns:o="urn:schemas-microsoft-com:office:office" xmlns:r="http://schemas.openxmlformats.org/officeDocument/2006/relationships" xmlns:m="http://schemas.openxmlformats.org/officeDocument/2006/math" xmlns:v="urn:schemas-microsoft-com:vml" xmlns:wp14="http://schemas.microsoft.com/office/word/2010/wordprocessingDrawing" xmlns:wp="http://schemas.openxmlformats.org/drawingml/2006/wordprocessingDrawing" xmlns:w10="urn:schemas-microsoft-com:office:word" xmlns:w="http://schemas.openxmlformats.org/wordprocessingml/2006/main" xmlns:w14="http://schemas.microsoft.com/office/word/2010/wordml" xmlns:w15="http://schemas.microsoft.com/office/word/2012/wordml" xmlns:w16cex="http://schemas.microsoft.com/office/word/2018/wordml/cex" xmlns:w16cid="http://schemas.microsoft.com/office/word/2016/wordml/cid" xmlns:w16="http://schemas.microsoft.com/office/word/2018/wordml" xmlns:w16se="http://schemas.microsoft.com/office/word/2015/wordml/symex" xmlns:wpg="http://schemas.microsoft.com/office/word/2010/wordprocessingGroup" xmlns:wpi="http://schemas.microsoft.com/office/word/2010/wordprocessingInk" xmlns:wne="http://schemas.microsoft.com/office/word/2006/wordml" xmlns:wps="http://schemas.microsoft.com/office/word/2010/wordprocessingShape" mc:Ignorable="w14 w15 w16se w16cid w16 w16cex wp14">
+<w:hdr xmlns:wpc="http://schemas.microsoft.com/office/word/2010/wordprocessingCanvas" xmlns:cx="http://schemas.microsoft.com/office/drawing/2014/chartex" xmlns:mc="http://schemas.openxmlformats.org/markup-compatibility/2006" xmlns:o="urn:schemas-microsoft-com:office:office" xmlns:r="http://schemas.openxmlformats.org/officeDocument/2006/relationships" xmlns:m="http://schemas.openxmlformats.org/officeDocument/2006/math" xmlns:v="urn:schemas-microsoft-com:vml" xmlns:wp14="http://schemas.microsoft.com/office/word/2010/wordprocessingDrawing" xmlns:wp="http://schemas.openxmlformats.org/drawingml/2006/wordprocessingDrawing" xmlns:w10="urn:schemas-microsoft-com:office:word" xmlns:w="http://schemas.openxmlformats.org/wordprocessingml/2006/main" xmlns:w14="http://schemas.microsoft.com/office/word/2010/wordml" xmlns:w15="http://schemas.microsoft.com/office/word/2012/wordml" xmlns:w16se="http://schemas.microsoft.com/office/word/2015/wordml/symex" xmlns:wpg="http://schemas.microsoft.com/office/word/2010/wordprocessingGroup" xmlns:wpi="http://schemas.microsoft.com/office/word/2010/wordprocessingInk" xmlns:wne="http://schemas.microsoft.com/office/word/2006/wordml" xmlns:wps="http://schemas.microsoft.com/office/word/2010/wordprocessingShape" mc:Ignorable="w14 w15 w16se wp14">
   <w:p>
     <w:pPr>
       <w:pStyle w:val="Encabezado"/>
@@ -15852,7 +15439,7 @@
 </file>
 
 <file path=word/header5.xml><?xml version="1.0" encoding="utf-8"?>
-<w:hdr xmlns:wpc="http://schemas.microsoft.com/office/word/2010/wordprocessingCanvas" xmlns:cx="http://schemas.microsoft.com/office/drawing/2014/chartex" xmlns:cx1="http://schemas.microsoft.com/office/drawing/2015/9/8/chartex" xmlns:cx2="http://schemas.microsoft.com/office/drawing/2015/10/21/chartex" xmlns:cx3="http://schemas.microsoft.com/office/drawing/2016/5/9/chartex" xmlns:cx4="http://schemas.microsoft.com/office/drawing/2016/5/10/chartex" xmlns:cx5="http://schemas.microsoft.com/office/drawing/2016/5/11/chartex" xmlns:cx6="http://schemas.microsoft.com/office/drawing/2016/5/12/chartex" xmlns:cx7="http://schemas.microsoft.com/office/drawing/2016/5/13/chartex" xmlns:cx8="http://schemas.microsoft.com/office/drawing/2016/5/14/chartex" xmlns:mc="http://schemas.openxmlformats.org/markup-compatibility/2006" xmlns:aink="http://schemas.microsoft.com/office/drawing/2016/ink" xmlns:am3d="http://schemas.microsoft.com/office/drawing/2017/model3d" xmlns:o="urn:schemas-microsoft-com:office:office" xmlns:r="http://schemas.openxmlformats.org/officeDocument/2006/relationships" xmlns:m="http://schemas.openxmlformats.org/officeDocument/2006/math" xmlns:v="urn:schemas-microsoft-com:vml" xmlns:wp14="http://schemas.microsoft.com/office/word/2010/wordprocessingDrawing" xmlns:wp="http://schemas.openxmlformats.org/drawingml/2006/wordprocessingDrawing" xmlns:w10="urn:schemas-microsoft-com:office:word" xmlns:w="http://schemas.openxmlformats.org/wordprocessingml/2006/main" xmlns:w14="http://schemas.microsoft.com/office/word/2010/wordml" xmlns:w15="http://schemas.microsoft.com/office/word/2012/wordml" xmlns:w16cex="http://schemas.microsoft.com/office/word/2018/wordml/cex" xmlns:w16cid="http://schemas.microsoft.com/office/word/2016/wordml/cid" xmlns:w16="http://schemas.microsoft.com/office/word/2018/wordml" xmlns:w16se="http://schemas.microsoft.com/office/word/2015/wordml/symex" xmlns:wpg="http://schemas.microsoft.com/office/word/2010/wordprocessingGroup" xmlns:wpi="http://schemas.microsoft.com/office/word/2010/wordprocessingInk" xmlns:wne="http://schemas.microsoft.com/office/word/2006/wordml" xmlns:wps="http://schemas.microsoft.com/office/word/2010/wordprocessingShape" mc:Ignorable="w14 w15 w16se w16cid w16 w16cex wp14">
+<w:hdr xmlns:wpc="http://schemas.microsoft.com/office/word/2010/wordprocessingCanvas" xmlns:cx="http://schemas.microsoft.com/office/drawing/2014/chartex" xmlns:mc="http://schemas.openxmlformats.org/markup-compatibility/2006" xmlns:o="urn:schemas-microsoft-com:office:office" xmlns:r="http://schemas.openxmlformats.org/officeDocument/2006/relationships" xmlns:m="http://schemas.openxmlformats.org/officeDocument/2006/math" xmlns:v="urn:schemas-microsoft-com:vml" xmlns:wp14="http://schemas.microsoft.com/office/word/2010/wordprocessingDrawing" xmlns:wp="http://schemas.openxmlformats.org/drawingml/2006/wordprocessingDrawing" xmlns:w10="urn:schemas-microsoft-com:office:word" xmlns:w="http://schemas.openxmlformats.org/wordprocessingml/2006/main" xmlns:w14="http://schemas.microsoft.com/office/word/2010/wordml" xmlns:w15="http://schemas.microsoft.com/office/word/2012/wordml" xmlns:w16se="http://schemas.microsoft.com/office/word/2015/wordml/symex" xmlns:wpg="http://schemas.microsoft.com/office/word/2010/wordprocessingGroup" xmlns:wpi="http://schemas.microsoft.com/office/word/2010/wordprocessingInk" xmlns:wne="http://schemas.microsoft.com/office/word/2006/wordml" xmlns:wps="http://schemas.microsoft.com/office/word/2010/wordprocessingShape" mc:Ignorable="w14 w15 w16se wp14">
   <w:p>
     <w:pPr>
       <w:pStyle w:val="Encabezado"/>
@@ -15862,7 +15449,7 @@
 </file>
 
 <file path=word/header6.xml><?xml version="1.0" encoding="utf-8"?>
-<w:hdr xmlns:wpc="http://schemas.microsoft.com/office/word/2010/wordprocessingCanvas" xmlns:cx="http://schemas.microsoft.com/office/drawing/2014/chartex" xmlns:cx1="http://schemas.microsoft.com/office/drawing/2015/9/8/chartex" xmlns:cx2="http://schemas.microsoft.com/office/drawing/2015/10/21/chartex" xmlns:cx3="http://schemas.microsoft.com/office/drawing/2016/5/9/chartex" xmlns:cx4="http://schemas.microsoft.com/office/drawing/2016/5/10/chartex" xmlns:cx5="http://schemas.microsoft.com/office/drawing/2016/5/11/chartex" xmlns:cx6="http://schemas.microsoft.com/office/drawing/2016/5/12/chartex" xmlns:cx7="http://schemas.microsoft.com/office/drawing/2016/5/13/chartex" xmlns:cx8="http://schemas.microsoft.com/office/drawing/2016/5/14/chartex" xmlns:mc="http://schemas.openxmlformats.org/markup-compatibility/2006" xmlns:aink="http://schemas.microsoft.com/office/drawing/2016/ink" xmlns:am3d="http://schemas.microsoft.com/office/drawing/2017/model3d" xmlns:o="urn:schemas-microsoft-com:office:office" xmlns:r="http://schemas.openxmlformats.org/officeDocument/2006/relationships" xmlns:m="http://schemas.openxmlformats.org/officeDocument/2006/math" xmlns:v="urn:schemas-microsoft-com:vml" xmlns:wp14="http://schemas.microsoft.com/office/word/2010/wordprocessingDrawing" xmlns:wp="http://schemas.openxmlformats.org/drawingml/2006/wordprocessingDrawing" xmlns:w10="urn:schemas-microsoft-com:office:word" xmlns:w="http://schemas.openxmlformats.org/wordprocessingml/2006/main" xmlns:w14="http://schemas.microsoft.com/office/word/2010/wordml" xmlns:w15="http://schemas.microsoft.com/office/word/2012/wordml" xmlns:w16cex="http://schemas.microsoft.com/office/word/2018/wordml/cex" xmlns:w16cid="http://schemas.microsoft.com/office/word/2016/wordml/cid" xmlns:w16="http://schemas.microsoft.com/office/word/2018/wordml" xmlns:w16se="http://schemas.microsoft.com/office/word/2015/wordml/symex" xmlns:wpg="http://schemas.microsoft.com/office/word/2010/wordprocessingGroup" xmlns:wpi="http://schemas.microsoft.com/office/word/2010/wordprocessingInk" xmlns:wne="http://schemas.microsoft.com/office/word/2006/wordml" xmlns:wps="http://schemas.microsoft.com/office/word/2010/wordprocessingShape" mc:Ignorable="w14 w15 w16se w16cid w16 w16cex wp14">
+<w:hdr xmlns:wpc="http://schemas.microsoft.com/office/word/2010/wordprocessingCanvas" xmlns:cx="http://schemas.microsoft.com/office/drawing/2014/chartex" xmlns:mc="http://schemas.openxmlformats.org/markup-compatibility/2006" xmlns:o="urn:schemas-microsoft-com:office:office" xmlns:r="http://schemas.openxmlformats.org/officeDocument/2006/relationships" xmlns:m="http://schemas.openxmlformats.org/officeDocument/2006/math" xmlns:v="urn:schemas-microsoft-com:vml" xmlns:wp14="http://schemas.microsoft.com/office/word/2010/wordprocessingDrawing" xmlns:wp="http://schemas.openxmlformats.org/drawingml/2006/wordprocessingDrawing" xmlns:w10="urn:schemas-microsoft-com:office:word" xmlns:w="http://schemas.openxmlformats.org/wordprocessingml/2006/main" xmlns:w14="http://schemas.microsoft.com/office/word/2010/wordml" xmlns:w15="http://schemas.microsoft.com/office/word/2012/wordml" xmlns:w16se="http://schemas.microsoft.com/office/word/2015/wordml/symex" xmlns:wpg="http://schemas.microsoft.com/office/word/2010/wordprocessingGroup" xmlns:wpi="http://schemas.microsoft.com/office/word/2010/wordprocessingInk" xmlns:wne="http://schemas.microsoft.com/office/word/2006/wordml" xmlns:wps="http://schemas.microsoft.com/office/word/2010/wordprocessingShape" mc:Ignorable="w14 w15 w16se wp14">
   <w:p>
     <w:pPr>
       <w:pStyle w:val="Encabezado"/>
@@ -15881,7 +15468,7 @@
       <w:rPr>
         <w:noProof/>
       </w:rPr>
-      <w:t>27</w:t>
+      <w:t>28</w:t>
     </w:r>
     <w:r>
       <w:fldChar w:fldCharType="end"/>
@@ -15896,7 +15483,7 @@
 </file>
 
 <file path=word/numbering.xml><?xml version="1.0" encoding="utf-8"?>
-<w:numbering xmlns:wpc="http://schemas.microsoft.com/office/word/2010/wordprocessingCanvas" xmlns:cx="http://schemas.microsoft.com/office/drawing/2014/chartex" xmlns:cx1="http://schemas.microsoft.com/office/drawing/2015/9/8/chartex" xmlns:cx2="http://schemas.microsoft.com/office/drawing/2015/10/21/chartex" xmlns:cx3="http://schemas.microsoft.com/office/drawing/2016/5/9/chartex" xmlns:cx4="http://schemas.microsoft.com/office/drawing/2016/5/10/chartex" xmlns:cx5="http://schemas.microsoft.com/office/drawing/2016/5/11/chartex" xmlns:cx6="http://schemas.microsoft.com/office/drawing/2016/5/12/chartex" xmlns:cx7="http://schemas.microsoft.com/office/drawing/2016/5/13/chartex" xmlns:cx8="http://schemas.microsoft.com/office/drawing/2016/5/14/chartex" xmlns:mc="http://schemas.openxmlformats.org/markup-compatibility/2006" xmlns:aink="http://schemas.microsoft.com/office/drawing/2016/ink" xmlns:am3d="http://schemas.microsoft.com/office/drawing/2017/model3d" xmlns:o="urn:schemas-microsoft-com:office:office" xmlns:r="http://schemas.openxmlformats.org/officeDocument/2006/relationships" xmlns:m="http://schemas.openxmlformats.org/officeDocument/2006/math" xmlns:v="urn:schemas-microsoft-com:vml" xmlns:wp14="http://schemas.microsoft.com/office/word/2010/wordprocessingDrawing" xmlns:wp="http://schemas.openxmlformats.org/drawingml/2006/wordprocessingDrawing" xmlns:w10="urn:schemas-microsoft-com:office:word" xmlns:w="http://schemas.openxmlformats.org/wordprocessingml/2006/main" xmlns:w14="http://schemas.microsoft.com/office/word/2010/wordml" xmlns:w15="http://schemas.microsoft.com/office/word/2012/wordml" xmlns:w16cex="http://schemas.microsoft.com/office/word/2018/wordml/cex" xmlns:w16cid="http://schemas.microsoft.com/office/word/2016/wordml/cid" xmlns:w16="http://schemas.microsoft.com/office/word/2018/wordml" xmlns:w16se="http://schemas.microsoft.com/office/word/2015/wordml/symex" xmlns:wpg="http://schemas.microsoft.com/office/word/2010/wordprocessingGroup" xmlns:wpi="http://schemas.microsoft.com/office/word/2010/wordprocessingInk" xmlns:wne="http://schemas.microsoft.com/office/word/2006/wordml" xmlns:wps="http://schemas.microsoft.com/office/word/2010/wordprocessingShape" mc:Ignorable="w14 w15 w16se w16cid w16 w16cex wp14">
+<w:numbering xmlns:wpc="http://schemas.microsoft.com/office/word/2010/wordprocessingCanvas" xmlns:cx="http://schemas.microsoft.com/office/drawing/2014/chartex" xmlns:mc="http://schemas.openxmlformats.org/markup-compatibility/2006" xmlns:o="urn:schemas-microsoft-com:office:office" xmlns:r="http://schemas.openxmlformats.org/officeDocument/2006/relationships" xmlns:m="http://schemas.openxmlformats.org/officeDocument/2006/math" xmlns:v="urn:schemas-microsoft-com:vml" xmlns:wp14="http://schemas.microsoft.com/office/word/2010/wordprocessingDrawing" xmlns:wp="http://schemas.openxmlformats.org/drawingml/2006/wordprocessingDrawing" xmlns:w10="urn:schemas-microsoft-com:office:word" xmlns:w="http://schemas.openxmlformats.org/wordprocessingml/2006/main" xmlns:w14="http://schemas.microsoft.com/office/word/2010/wordml" xmlns:w15="http://schemas.microsoft.com/office/word/2012/wordml" xmlns:w16se="http://schemas.microsoft.com/office/word/2015/wordml/symex" xmlns:wpg="http://schemas.microsoft.com/office/word/2010/wordprocessingGroup" xmlns:wpi="http://schemas.microsoft.com/office/word/2010/wordprocessingInk" xmlns:wne="http://schemas.microsoft.com/office/word/2006/wordml" xmlns:wps="http://schemas.microsoft.com/office/word/2010/wordprocessingShape" mc:Ignorable="w14 w15 w16se wp14">
   <w:abstractNum w:abstractNumId="0" w15:restartNumberingAfterBreak="0">
     <w:nsid w:val="06FC304E"/>
     <w:multiLevelType w:val="hybridMultilevel"/>
@@ -16573,6 +16160,92 @@
     </w:lvl>
   </w:abstractNum>
   <w:abstractNum w:abstractNumId="6" w15:restartNumberingAfterBreak="0">
+    <w:nsid w:val="10E96E5C"/>
+    <w:multiLevelType w:val="hybridMultilevel"/>
+    <w:tmpl w:val="16D077F6"/>
+    <w:lvl w:ilvl="0" w:tplc="0409000F">
+      <w:start w:val="1"/>
+      <w:numFmt w:val="decimal"/>
+      <w:lvlText w:val="%1."/>
+      <w:lvlJc w:val="left"/>
+      <w:pPr>
+        <w:ind w:left="720" w:hanging="360"/>
+      </w:pPr>
+    </w:lvl>
+    <w:lvl w:ilvl="1" w:tplc="04090019" w:tentative="1">
+      <w:start w:val="1"/>
+      <w:numFmt w:val="lowerLetter"/>
+      <w:lvlText w:val="%2."/>
+      <w:lvlJc w:val="left"/>
+      <w:pPr>
+        <w:ind w:left="1440" w:hanging="360"/>
+      </w:pPr>
+    </w:lvl>
+    <w:lvl w:ilvl="2" w:tplc="0409001B" w:tentative="1">
+      <w:start w:val="1"/>
+      <w:numFmt w:val="lowerRoman"/>
+      <w:lvlText w:val="%3."/>
+      <w:lvlJc w:val="right"/>
+      <w:pPr>
+        <w:ind w:left="2160" w:hanging="180"/>
+      </w:pPr>
+    </w:lvl>
+    <w:lvl w:ilvl="3" w:tplc="0409000F" w:tentative="1">
+      <w:start w:val="1"/>
+      <w:numFmt w:val="decimal"/>
+      <w:lvlText w:val="%4."/>
+      <w:lvlJc w:val="left"/>
+      <w:pPr>
+        <w:ind w:left="2880" w:hanging="360"/>
+      </w:pPr>
+    </w:lvl>
+    <w:lvl w:ilvl="4" w:tplc="04090019" w:tentative="1">
+      <w:start w:val="1"/>
+      <w:numFmt w:val="lowerLetter"/>
+      <w:lvlText w:val="%5."/>
+      <w:lvlJc w:val="left"/>
+      <w:pPr>
+        <w:ind w:left="3600" w:hanging="360"/>
+      </w:pPr>
+    </w:lvl>
+    <w:lvl w:ilvl="5" w:tplc="0409001B" w:tentative="1">
+      <w:start w:val="1"/>
+      <w:numFmt w:val="lowerRoman"/>
+      <w:lvlText w:val="%6."/>
+      <w:lvlJc w:val="right"/>
+      <w:pPr>
+        <w:ind w:left="4320" w:hanging="180"/>
+      </w:pPr>
+    </w:lvl>
+    <w:lvl w:ilvl="6" w:tplc="0409000F" w:tentative="1">
+      <w:start w:val="1"/>
+      <w:numFmt w:val="decimal"/>
+      <w:lvlText w:val="%7."/>
+      <w:lvlJc w:val="left"/>
+      <w:pPr>
+        <w:ind w:left="5040" w:hanging="360"/>
+      </w:pPr>
+    </w:lvl>
+    <w:lvl w:ilvl="7" w:tplc="04090019" w:tentative="1">
+      <w:start w:val="1"/>
+      <w:numFmt w:val="lowerLetter"/>
+      <w:lvlText w:val="%8."/>
+      <w:lvlJc w:val="left"/>
+      <w:pPr>
+        <w:ind w:left="5760" w:hanging="360"/>
+      </w:pPr>
+    </w:lvl>
+    <w:lvl w:ilvl="8" w:tplc="0409001B" w:tentative="1">
+      <w:start w:val="1"/>
+      <w:numFmt w:val="lowerRoman"/>
+      <w:lvlText w:val="%9."/>
+      <w:lvlJc w:val="right"/>
+      <w:pPr>
+        <w:ind w:left="6480" w:hanging="180"/>
+      </w:pPr>
+    </w:lvl>
+  </w:abstractNum>
+  <w:abstractNum w:abstractNumId="7" w15:restartNumberingAfterBreak="0">
     <w:nsid w:val="119237DA"/>
     <w:multiLevelType w:val="hybridMultilevel"/>
     <w:tmpl w:val="9800E3EA"/>
@@ -16685,7 +16358,7 @@
       </w:rPr>
     </w:lvl>
   </w:abstractNum>
-  <w:abstractNum w:abstractNumId="7" w15:restartNumberingAfterBreak="0">
+  <w:abstractNum w:abstractNumId="8" w15:restartNumberingAfterBreak="0">
     <w:nsid w:val="19CC6B0D"/>
     <w:multiLevelType w:val="multilevel"/>
     <w:tmpl w:val="0409001F"/>
@@ -16774,7 +16447,7 @@
       </w:pPr>
     </w:lvl>
   </w:abstractNum>
-  <w:abstractNum w:abstractNumId="8" w15:restartNumberingAfterBreak="0">
+  <w:abstractNum w:abstractNumId="9" w15:restartNumberingAfterBreak="0">
     <w:nsid w:val="1FD01D7C"/>
     <w:multiLevelType w:val="hybridMultilevel"/>
     <w:tmpl w:val="C9B81184"/>
@@ -16860,7 +16533,7 @@
       </w:pPr>
     </w:lvl>
   </w:abstractNum>
-  <w:abstractNum w:abstractNumId="9" w15:restartNumberingAfterBreak="0">
+  <w:abstractNum w:abstractNumId="10" w15:restartNumberingAfterBreak="0">
     <w:nsid w:val="22A55802"/>
     <w:multiLevelType w:val="multilevel"/>
     <w:tmpl w:val="0409001F"/>
@@ -16946,7 +16619,7 @@
       </w:pPr>
     </w:lvl>
   </w:abstractNum>
-  <w:abstractNum w:abstractNumId="10" w15:restartNumberingAfterBreak="0">
+  <w:abstractNum w:abstractNumId="11" w15:restartNumberingAfterBreak="0">
     <w:nsid w:val="25975120"/>
     <w:multiLevelType w:val="multilevel"/>
     <w:tmpl w:val="DD664264"/>
@@ -17041,7 +16714,7 @@
       </w:pPr>
     </w:lvl>
   </w:abstractNum>
-  <w:abstractNum w:abstractNumId="11" w15:restartNumberingAfterBreak="0">
+  <w:abstractNum w:abstractNumId="12" w15:restartNumberingAfterBreak="0">
     <w:nsid w:val="2A5E10F7"/>
     <w:multiLevelType w:val="hybridMultilevel"/>
     <w:tmpl w:val="2CBED146"/>
@@ -17154,7 +16827,7 @@
       </w:rPr>
     </w:lvl>
   </w:abstractNum>
-  <w:abstractNum w:abstractNumId="12" w15:restartNumberingAfterBreak="0">
+  <w:abstractNum w:abstractNumId="13" w15:restartNumberingAfterBreak="0">
     <w:nsid w:val="2E74618D"/>
     <w:multiLevelType w:val="hybridMultilevel"/>
     <w:tmpl w:val="4FE43C40"/>
@@ -17267,7 +16940,7 @@
       </w:rPr>
     </w:lvl>
   </w:abstractNum>
-  <w:abstractNum w:abstractNumId="13" w15:restartNumberingAfterBreak="0">
+  <w:abstractNum w:abstractNumId="14" w15:restartNumberingAfterBreak="0">
     <w:nsid w:val="32273880"/>
     <w:multiLevelType w:val="hybridMultilevel"/>
     <w:tmpl w:val="709C9C24"/>
@@ -17407,7 +17080,7 @@
       </w:rPr>
     </w:lvl>
   </w:abstractNum>
-  <w:abstractNum w:abstractNumId="14" w15:restartNumberingAfterBreak="0">
+  <w:abstractNum w:abstractNumId="15" w15:restartNumberingAfterBreak="0">
     <w:nsid w:val="35302E90"/>
     <w:multiLevelType w:val="multilevel"/>
     <w:tmpl w:val="F74E0998"/>
@@ -17521,7 +17194,7 @@
       </w:rPr>
     </w:lvl>
   </w:abstractNum>
-  <w:abstractNum w:abstractNumId="15" w15:restartNumberingAfterBreak="0">
+  <w:abstractNum w:abstractNumId="16" w15:restartNumberingAfterBreak="0">
     <w:nsid w:val="36867CE0"/>
     <w:multiLevelType w:val="multilevel"/>
     <w:tmpl w:val="0409001F"/>
@@ -17607,7 +17280,7 @@
       </w:pPr>
     </w:lvl>
   </w:abstractNum>
-  <w:abstractNum w:abstractNumId="16" w15:restartNumberingAfterBreak="0">
+  <w:abstractNum w:abstractNumId="17" w15:restartNumberingAfterBreak="0">
     <w:nsid w:val="37F32273"/>
     <w:multiLevelType w:val="hybridMultilevel"/>
     <w:tmpl w:val="9962E86E"/>
@@ -17720,7 +17393,7 @@
       </w:rPr>
     </w:lvl>
   </w:abstractNum>
-  <w:abstractNum w:abstractNumId="17" w15:restartNumberingAfterBreak="0">
+  <w:abstractNum w:abstractNumId="18" w15:restartNumberingAfterBreak="0">
     <w:nsid w:val="43862F84"/>
     <w:multiLevelType w:val="hybridMultilevel"/>
     <w:tmpl w:val="713EF778"/>
@@ -17810,7 +17483,7 @@
       </w:pPr>
     </w:lvl>
   </w:abstractNum>
-  <w:abstractNum w:abstractNumId="18" w15:restartNumberingAfterBreak="0">
+  <w:abstractNum w:abstractNumId="19" w15:restartNumberingAfterBreak="0">
     <w:nsid w:val="49A90CC4"/>
     <w:multiLevelType w:val="multilevel"/>
     <w:tmpl w:val="B8A66FE6"/>
@@ -17924,7 +17597,7 @@
       </w:rPr>
     </w:lvl>
   </w:abstractNum>
-  <w:abstractNum w:abstractNumId="19" w15:restartNumberingAfterBreak="0">
+  <w:abstractNum w:abstractNumId="20" w15:restartNumberingAfterBreak="0">
     <w:nsid w:val="567047A4"/>
     <w:multiLevelType w:val="hybridMultilevel"/>
     <w:tmpl w:val="2BE0B3B2"/>
@@ -18037,7 +17710,7 @@
       </w:rPr>
     </w:lvl>
   </w:abstractNum>
-  <w:abstractNum w:abstractNumId="20" w15:restartNumberingAfterBreak="0">
+  <w:abstractNum w:abstractNumId="21" w15:restartNumberingAfterBreak="0">
     <w:nsid w:val="58DB03FE"/>
     <w:multiLevelType w:val="multilevel"/>
     <w:tmpl w:val="0409001F"/>
@@ -18126,7 +17799,7 @@
       </w:pPr>
     </w:lvl>
   </w:abstractNum>
-  <w:abstractNum w:abstractNumId="21" w15:restartNumberingAfterBreak="0">
+  <w:abstractNum w:abstractNumId="22" w15:restartNumberingAfterBreak="0">
     <w:nsid w:val="5A374BB7"/>
     <w:multiLevelType w:val="hybridMultilevel"/>
     <w:tmpl w:val="F8CA016C"/>
@@ -18212,7 +17885,7 @@
       </w:pPr>
     </w:lvl>
   </w:abstractNum>
-  <w:abstractNum w:abstractNumId="22" w15:restartNumberingAfterBreak="0">
+  <w:abstractNum w:abstractNumId="23" w15:restartNumberingAfterBreak="0">
     <w:nsid w:val="5E8C7B83"/>
     <w:multiLevelType w:val="hybridMultilevel"/>
     <w:tmpl w:val="330EFDE4"/>
@@ -18298,7 +17971,7 @@
       </w:pPr>
     </w:lvl>
   </w:abstractNum>
-  <w:abstractNum w:abstractNumId="23" w15:restartNumberingAfterBreak="0">
+  <w:abstractNum w:abstractNumId="24" w15:restartNumberingAfterBreak="0">
     <w:nsid w:val="60666CBF"/>
     <w:multiLevelType w:val="multilevel"/>
     <w:tmpl w:val="73281F10"/>
@@ -18447,7 +18120,7 @@
       </w:rPr>
     </w:lvl>
   </w:abstractNum>
-  <w:abstractNum w:abstractNumId="24" w15:restartNumberingAfterBreak="0">
+  <w:abstractNum w:abstractNumId="25" w15:restartNumberingAfterBreak="0">
     <w:nsid w:val="745A6303"/>
     <w:multiLevelType w:val="hybridMultilevel"/>
     <w:tmpl w:val="86AC00DE"/>
@@ -18561,7 +18234,7 @@
       </w:rPr>
     </w:lvl>
   </w:abstractNum>
-  <w:abstractNum w:abstractNumId="25" w15:restartNumberingAfterBreak="0">
+  <w:abstractNum w:abstractNumId="26" w15:restartNumberingAfterBreak="0">
     <w:nsid w:val="74663075"/>
     <w:multiLevelType w:val="hybridMultilevel"/>
     <w:tmpl w:val="439E5D28"/>
@@ -18674,7 +18347,7 @@
       </w:rPr>
     </w:lvl>
   </w:abstractNum>
-  <w:abstractNum w:abstractNumId="26" w15:restartNumberingAfterBreak="0">
+  <w:abstractNum w:abstractNumId="27" w15:restartNumberingAfterBreak="0">
     <w:nsid w:val="788A0E92"/>
     <w:multiLevelType w:val="hybridMultilevel"/>
     <w:tmpl w:val="58E6E6EE"/>
@@ -18787,7 +18460,7 @@
       </w:rPr>
     </w:lvl>
   </w:abstractNum>
-  <w:abstractNum w:abstractNumId="27" w15:restartNumberingAfterBreak="0">
+  <w:abstractNum w:abstractNumId="28" w15:restartNumberingAfterBreak="0">
     <w:nsid w:val="79CB2CE9"/>
     <w:multiLevelType w:val="hybridMultilevel"/>
     <w:tmpl w:val="43523294"/>
@@ -18901,7 +18574,7 @@
       </w:rPr>
     </w:lvl>
   </w:abstractNum>
-  <w:abstractNum w:abstractNumId="28" w15:restartNumberingAfterBreak="0">
+  <w:abstractNum w:abstractNumId="29" w15:restartNumberingAfterBreak="0">
     <w:nsid w:val="7A462F4F"/>
     <w:multiLevelType w:val="hybridMultilevel"/>
     <w:tmpl w:val="6D48E29E"/>
@@ -19014,7 +18687,7 @@
       </w:rPr>
     </w:lvl>
   </w:abstractNum>
-  <w:abstractNum w:abstractNumId="29" w15:restartNumberingAfterBreak="0">
+  <w:abstractNum w:abstractNumId="30" w15:restartNumberingAfterBreak="0">
     <w:nsid w:val="7D8C4696"/>
     <w:multiLevelType w:val="hybridMultilevel"/>
     <w:tmpl w:val="53EC1892"/>
@@ -19104,40 +18777,40 @@
     <w:abstractNumId w:val="4"/>
   </w:num>
   <w:num w:numId="2">
-    <w:abstractNumId w:val="18"/>
+    <w:abstractNumId w:val="19"/>
   </w:num>
   <w:num w:numId="3">
-    <w:abstractNumId w:val="14"/>
+    <w:abstractNumId w:val="15"/>
   </w:num>
   <w:num w:numId="4">
-    <w:abstractNumId w:val="10"/>
+    <w:abstractNumId w:val="11"/>
   </w:num>
   <w:num w:numId="5">
-    <w:abstractNumId w:val="13"/>
+    <w:abstractNumId w:val="14"/>
   </w:num>
   <w:num w:numId="6">
     <w:abstractNumId w:val="3"/>
   </w:num>
   <w:num w:numId="7">
-    <w:abstractNumId w:val="23"/>
+    <w:abstractNumId w:val="24"/>
   </w:num>
   <w:num w:numId="8">
     <w:abstractNumId w:val="2"/>
   </w:num>
   <w:num w:numId="9">
-    <w:abstractNumId w:val="27"/>
+    <w:abstractNumId w:val="28"/>
   </w:num>
   <w:num w:numId="10">
-    <w:abstractNumId w:val="6"/>
+    <w:abstractNumId w:val="7"/>
   </w:num>
   <w:num w:numId="11">
-    <w:abstractNumId w:val="29"/>
+    <w:abstractNumId w:val="30"/>
   </w:num>
   <w:num w:numId="12">
-    <w:abstractNumId w:val="21"/>
+    <w:abstractNumId w:val="22"/>
   </w:num>
   <w:num w:numId="13">
-    <w:abstractNumId w:val="8"/>
+    <w:abstractNumId w:val="9"/>
   </w:num>
   <w:num w:numId="14">
     <w:abstractNumId w:val="0"/>
@@ -19146,58 +18819,61 @@
     <w:abstractNumId w:val="5"/>
   </w:num>
   <w:num w:numId="16">
-    <w:abstractNumId w:val="22"/>
+    <w:abstractNumId w:val="23"/>
   </w:num>
   <w:num w:numId="17">
-    <w:abstractNumId w:val="11"/>
+    <w:abstractNumId w:val="12"/>
   </w:num>
   <w:num w:numId="18">
-    <w:abstractNumId w:val="24"/>
+    <w:abstractNumId w:val="25"/>
   </w:num>
   <w:num w:numId="19">
+    <w:abstractNumId w:val="18"/>
+  </w:num>
+  <w:num w:numId="20">
+    <w:abstractNumId w:val="27"/>
+  </w:num>
+  <w:num w:numId="21">
+    <w:abstractNumId w:val="8"/>
+  </w:num>
+  <w:num w:numId="22">
+    <w:abstractNumId w:val="10"/>
+  </w:num>
+  <w:num w:numId="23">
+    <w:abstractNumId w:val="13"/>
+  </w:num>
+  <w:num w:numId="24">
+    <w:abstractNumId w:val="16"/>
+  </w:num>
+  <w:num w:numId="25">
     <w:abstractNumId w:val="17"/>
   </w:num>
-  <w:num w:numId="20">
-    <w:abstractNumId w:val="26"/>
-  </w:num>
-  <w:num w:numId="21">
-    <w:abstractNumId w:val="7"/>
-  </w:num>
-  <w:num w:numId="22">
-    <w:abstractNumId w:val="9"/>
-  </w:num>
-  <w:num w:numId="23">
-    <w:abstractNumId w:val="12"/>
-  </w:num>
-  <w:num w:numId="24">
-    <w:abstractNumId w:val="15"/>
-  </w:num>
-  <w:num w:numId="25">
-    <w:abstractNumId w:val="16"/>
-  </w:num>
   <w:num w:numId="26">
-    <w:abstractNumId w:val="16"/>
+    <w:abstractNumId w:val="17"/>
   </w:num>
   <w:num w:numId="27">
-    <w:abstractNumId w:val="19"/>
+    <w:abstractNumId w:val="20"/>
   </w:num>
   <w:num w:numId="28">
-    <w:abstractNumId w:val="28"/>
+    <w:abstractNumId w:val="29"/>
   </w:num>
   <w:num w:numId="29">
     <w:abstractNumId w:val="1"/>
   </w:num>
   <w:num w:numId="30">
-    <w:abstractNumId w:val="20"/>
+    <w:abstractNumId w:val="21"/>
   </w:num>
   <w:num w:numId="31">
-    <w:abstractNumId w:val="25"/>
+    <w:abstractNumId w:val="26"/>
+  </w:num>
+  <w:num w:numId="32">
+    <w:abstractNumId w:val="6"/>
   </w:num>
 </w:numbering>
 </file>
 
 <file path=word/styles.xml><?xml version="1.0" encoding="utf-8"?>
-<w:styles xmlns:mc="http://schemas.openxmlformats.org/markup-compatibility/2006" xmlns:r="http://schemas.openxmlformats.org/officeDocument/2006/relationships" xmlns:w="http://schemas.openxmlformats.org/wordprocessingml/2006/main" xmlns:w14="http://schemas.microsoft.com/office/word/2010/wordml" xmlns:w15="http://schemas.microsoft.com/office/word/2012/wordml" xmlns:w16cex="http://schemas.microsoft.com/office/word/2018/wordml/cex" xmlns:w16cid="http://schemas.microsoft.com/office/word/2016/wordml/cid" xmlns:w16="http://schemas.microsoft.com/office/word/2018/wordml" xmlns:w16se="http://schemas.microsoft.com/office/word/2015/wordml/symex" mc:Ignorable="w14 w15 w16se w16cid w16 w16cex">
+<w:styles xmlns:mc="http://schemas.openxmlformats.org/markup-compatibility/2006" xmlns:r="http://schemas.openxmlformats.org/officeDocument/2006/relationships" xmlns:w="http://schemas.openxmlformats.org/wordprocessingml/2006/main" xmlns:w14="http://schemas.microsoft.com/office/word/2010/wordml" xmlns:w15="http://schemas.microsoft.com/office/word/2012/wordml" xmlns:w16se="http://schemas.microsoft.com/office/word/2015/wordml/symex" mc:Ignorable="w14 w15 w16se">
   <w:docDefaults>
     <w:rPrDefault>
       <w:rPr>
@@ -19207,7 +18883,7 @@
     </w:rPrDefault>
     <w:pPrDefault/>
   </w:docDefaults>
-  <w:latentStyles w:defLockedState="0" w:defUIPriority="0" w:defSemiHidden="0" w:defUnhideWhenUsed="0" w:defQFormat="0" w:count="376">
+  <w:latentStyles w:defLockedState="0" w:defUIPriority="0" w:defSemiHidden="0" w:defUnhideWhenUsed="0" w:defQFormat="0" w:count="371">
     <w:lsdException w:name="Normal" w:qFormat="1"/>
     <w:lsdException w:name="heading 1" w:qFormat="1"/>
     <w:lsdException w:name="heading 2" w:qFormat="1"/>
@@ -19305,6 +18981,7 @@
     <w:lsdException w:name="HTML Sample" w:semiHidden="1" w:unhideWhenUsed="1"/>
     <w:lsdException w:name="HTML Typewriter" w:semiHidden="1" w:unhideWhenUsed="1"/>
     <w:lsdException w:name="HTML Variable" w:semiHidden="1" w:unhideWhenUsed="1"/>
+    <w:lsdException w:name="Normal Table" w:semiHidden="1" w:unhideWhenUsed="1"/>
     <w:lsdException w:name="annotation subject" w:semiHidden="1" w:unhideWhenUsed="1"/>
     <w:lsdException w:name="No List" w:semiHidden="1" w:unhideWhenUsed="1"/>
     <w:lsdException w:name="Outline List 1" w:semiHidden="1" w:unhideWhenUsed="1"/>
@@ -19347,8 +19024,11 @@
     <w:lsdException w:name="Table Contemporary" w:semiHidden="1" w:unhideWhenUsed="1"/>
     <w:lsdException w:name="Table Elegant" w:semiHidden="1" w:unhideWhenUsed="1"/>
     <w:lsdException w:name="Table Professional" w:semiHidden="1" w:unhideWhenUsed="1"/>
+    <w:lsdException w:name="Table Subtle 1" w:semiHidden="1" w:unhideWhenUsed="1"/>
     <w:lsdException w:name="Table Subtle 2" w:semiHidden="1" w:unhideWhenUsed="1"/>
     <w:lsdException w:name="Table Web 1" w:semiHidden="1" w:unhideWhenUsed="1"/>
+    <w:lsdException w:name="Table Web 2" w:semiHidden="1" w:unhideWhenUsed="1"/>
+    <w:lsdException w:name="Table Web 3" w:semiHidden="1" w:unhideWhenUsed="1"/>
     <w:lsdException w:name="Balloon Text" w:semiHidden="1" w:unhideWhenUsed="1"/>
     <w:lsdException w:name="Table Theme" w:semiHidden="1" w:unhideWhenUsed="1"/>
     <w:lsdException w:name="Placeholder Text" w:semiHidden="1" w:uiPriority="99"/>
@@ -19566,11 +19246,6 @@
     <w:lsdException w:name="List Table 5 Dark Accent 6" w:uiPriority="50"/>
     <w:lsdException w:name="List Table 6 Colorful Accent 6" w:uiPriority="51"/>
     <w:lsdException w:name="List Table 7 Colorful Accent 6" w:uiPriority="52"/>
-    <w:lsdException w:name="Mention" w:semiHidden="1" w:uiPriority="99" w:unhideWhenUsed="1"/>
-    <w:lsdException w:name="Smart Hyperlink" w:semiHidden="1" w:uiPriority="99" w:unhideWhenUsed="1"/>
-    <w:lsdException w:name="Hashtag" w:semiHidden="1" w:uiPriority="99" w:unhideWhenUsed="1"/>
-    <w:lsdException w:name="Unresolved Mention" w:semiHidden="1" w:uiPriority="99" w:unhideWhenUsed="1"/>
-    <w:lsdException w:name="Smart Link" w:semiHidden="1" w:uiPriority="99" w:unhideWhenUsed="1"/>
   </w:latentStyles>
   <w:style w:type="paragraph" w:default="1" w:styleId="Normal">
     <w:name w:val="Normal"/>
@@ -23343,7 +23018,7 @@
 </file>
 
 <file path=customXml/itemProps1.xml><?xml version="1.0" encoding="utf-8"?>
-<ds:datastoreItem xmlns:ds="http://schemas.openxmlformats.org/officeDocument/2006/customXml" ds:itemID="{D5DAE1F7-989C-4C4A-9D1A-AB3C0ACFE491}">
+<ds:datastoreItem xmlns:ds="http://schemas.openxmlformats.org/officeDocument/2006/customXml" ds:itemID="{23409F0E-FCEA-405C-AA1D-E089FB1EFEDD}">
   <ds:schemaRefs>
     <ds:schemaRef ds:uri="http://schemas.openxmlformats.org/officeDocument/2006/bibliography"/>
   </ds:schemaRefs>

</xml_diff>